<commit_message>
System Design and Modeling
</commit_message>
<xml_diff>
--- a/HW5-CleaningGlassMachine-Group2-11ES.docx
+++ b/HW5-CleaningGlassMachine-Group2-11ES.docx
@@ -1,6 +1,6 @@
 
 <file path=word/document.xml><?xml version="1.0" encoding="utf-8"?>
-<w:document xmlns:wpc="http://schemas.microsoft.com/office/word/2010/wordprocessingCanvas" xmlns:mc="http://schemas.openxmlformats.org/markup-compatibility/2006" xmlns:o="urn:schemas-microsoft-com:office:office" xmlns:r="http://schemas.openxmlformats.org/officeDocument/2006/relationships" xmlns:m="http://schemas.openxmlformats.org/officeDocument/2006/math" xmlns:v="urn:schemas-microsoft-com:vml" xmlns:wp14="http://schemas.microsoft.com/office/word/2010/wordprocessingDrawing" xmlns:wp="http://schemas.openxmlformats.org/drawingml/2006/wordprocessingDrawing" xmlns:w10="urn:schemas-microsoft-com:office:word" xmlns:w="http://schemas.openxmlformats.org/wordprocessingml/2006/main" xmlns:w14="http://schemas.microsoft.com/office/word/2010/wordml" xmlns:wpg="http://schemas.microsoft.com/office/word/2010/wordprocessingGroup" xmlns:wpi="http://schemas.microsoft.com/office/word/2010/wordprocessingInk" xmlns:wne="http://schemas.microsoft.com/office/word/2006/wordml" xmlns:wps="http://schemas.microsoft.com/office/word/2010/wordprocessingShape" mc:Ignorable="w14 wp14">
+<w:document xmlns:ve="http://schemas.openxmlformats.org/markup-compatibility/2006" xmlns:o="urn:schemas-microsoft-com:office:office" xmlns:r="http://schemas.openxmlformats.org/officeDocument/2006/relationships" xmlns:m="http://schemas.openxmlformats.org/officeDocument/2006/math" xmlns:v="urn:schemas-microsoft-com:vml" xmlns:wp="http://schemas.openxmlformats.org/drawingml/2006/wordprocessingDrawing" xmlns:w10="urn:schemas-microsoft-com:office:word" xmlns:w="http://schemas.openxmlformats.org/wordprocessingml/2006/main" xmlns:wne="http://schemas.microsoft.com/office/word/2006/wordml">
   <w:body>
     <w:p>
       <w:pPr>
@@ -198,10 +198,9 @@
       <w:r>
         <w:rPr>
           <w:noProof/>
-          <w:lang w:val="vi-VN" w:eastAsia="ja-JP"/>
         </w:rPr>
         <w:drawing>
-          <wp:inline distT="0" distB="0" distL="0" distR="0" wp14:anchorId="2F7BF0F5" wp14:editId="40D7AD70">
+          <wp:inline distT="0" distB="0" distL="0" distR="0">
             <wp:extent cx="5791200" cy="1657350"/>
             <wp:effectExtent l="0" t="0" r="0" b="0"/>
             <wp:docPr id="1" name="Picture"/>
@@ -218,7 +217,7 @@
                     </pic:cNvPicPr>
                   </pic:nvPicPr>
                   <pic:blipFill>
-                    <a:blip r:embed="rId9"/>
+                    <a:blip r:embed="rId8"/>
                     <a:stretch>
                       <a:fillRect/>
                     </a:stretch>
@@ -254,7 +253,7 @@
         <w:tblCellMar>
           <w:left w:w="98" w:type="dxa"/>
         </w:tblCellMar>
-        <w:tblLook w:val="04A0" w:firstRow="1" w:lastRow="0" w:firstColumn="1" w:lastColumn="0" w:noHBand="0" w:noVBand="1"/>
+        <w:tblLook w:val="04A0"/>
       </w:tblPr>
       <w:tblGrid>
         <w:gridCol w:w="4788"/>
@@ -271,7 +270,7 @@
           </w:tcPr>
           <w:p>
             <w:pPr>
-              <w:spacing w:after="0" w:line="240" w:lineRule="auto"/>
+              <w:spacing w:after="0"/>
             </w:pPr>
             <w:r>
               <w:t xml:space="preserve">Module </w:t>
@@ -288,7 +287,7 @@
           </w:tcPr>
           <w:p>
             <w:pPr>
-              <w:spacing w:after="0" w:line="240" w:lineRule="auto"/>
+              <w:spacing w:after="0"/>
             </w:pPr>
             <w:r>
               <w:t>Cleaning Glass Machine</w:t>
@@ -307,7 +306,7 @@
           </w:tcPr>
           <w:p>
             <w:pPr>
-              <w:spacing w:after="0" w:line="240" w:lineRule="auto"/>
+              <w:spacing w:after="0"/>
             </w:pPr>
             <w:r>
               <w:t>Inputs</w:t>
@@ -324,7 +323,7 @@
           </w:tcPr>
           <w:p>
             <w:pPr>
-              <w:spacing w:after="0" w:line="240" w:lineRule="auto"/>
+              <w:spacing w:after="0"/>
             </w:pPr>
             <w:r>
               <w:t>Remote Control: 500 MHz radio signal, 500 meters in range.</w:t>
@@ -332,7 +331,7 @@
           </w:p>
           <w:p>
             <w:pPr>
-              <w:spacing w:after="0" w:line="240" w:lineRule="auto"/>
+              <w:spacing w:after="0"/>
             </w:pPr>
             <w:r>
               <w:t>Sensor Input: - Detect Edge Sensor: 2 level signal input (0 or 5V).</w:t>
@@ -340,18 +339,15 @@
           </w:p>
           <w:p>
             <w:pPr>
-              <w:spacing w:after="0" w:line="240" w:lineRule="auto"/>
-            </w:pPr>
-            <w:r>
-              <w:t xml:space="preserve"> -Atmosphere sensor (to detect whether stick on glass </w:t>
-            </w:r>
-            <w:r>
-              <w:t>or not) : analog input</w:t>
-            </w:r>
-          </w:p>
-          <w:p>
-            <w:pPr>
-              <w:spacing w:after="0" w:line="240" w:lineRule="auto"/>
+              <w:spacing w:after="0"/>
+            </w:pPr>
+            <w:r>
+              <w:t xml:space="preserve"> -Atmosphere sensor (to detect whether stick on glass or not) : analog input</w:t>
+            </w:r>
+          </w:p>
+          <w:p>
+            <w:pPr>
+              <w:spacing w:after="0"/>
             </w:pPr>
             <w:r>
               <w:t>-Power(to charge battery): 220V AC, 60-50 Hz</w:t>
@@ -359,7 +355,7 @@
           </w:p>
           <w:p>
             <w:pPr>
-              <w:spacing w:after="0" w:line="240" w:lineRule="auto"/>
+              <w:spacing w:after="0"/>
             </w:pPr>
             <w:r>
               <w:t>-Mode select: User variable (there are 3 mode to select)</w:t>
@@ -378,7 +374,7 @@
           </w:tcPr>
           <w:p>
             <w:pPr>
-              <w:spacing w:after="0" w:line="240" w:lineRule="auto"/>
+              <w:spacing w:after="0"/>
             </w:pPr>
             <w:r>
               <w:t>Output</w:t>
@@ -395,7 +391,7 @@
           </w:tcPr>
           <w:p>
             <w:pPr>
-              <w:spacing w:after="0" w:line="240" w:lineRule="auto"/>
+              <w:spacing w:after="0"/>
             </w:pPr>
             <w:r>
               <w:t>-Move direction: verify what ANGLE to rotate 2 legs(180</w:t>
@@ -430,19 +426,16 @@
           </w:p>
           <w:p>
             <w:pPr>
-              <w:spacing w:after="0" w:line="240" w:lineRule="auto"/>
+              <w:spacing w:after="0"/>
             </w:pPr>
             <w:r>
               <w:lastRenderedPageBreak/>
-              <w:t xml:space="preserve">-Display mode, battery level, water level: send data to </w:t>
-            </w:r>
-            <w:r>
-              <w:t>LCD to display information</w:t>
-            </w:r>
-          </w:p>
-          <w:p>
-            <w:pPr>
-              <w:spacing w:after="0" w:line="240" w:lineRule="auto"/>
+              <w:t>-Display mode, battery level, water level: send data to LCD to display information</w:t>
+            </w:r>
+          </w:p>
+          <w:p>
+            <w:pPr>
+              <w:spacing w:after="0"/>
             </w:pPr>
             <w:r>
               <w:t>- Clean glass: when this signal is triggered, four cleaning fabrics will turning (its frequent is 2-5 Hz, depend on its mode)</w:t>
@@ -450,18 +443,21 @@
           </w:p>
           <w:p>
             <w:pPr>
-              <w:spacing w:after="0" w:line="240" w:lineRule="auto"/>
-            </w:pPr>
-            <w:r>
-              <w:t xml:space="preserve">- Stick On Glass: this signal to control 2 legs. When signal is 1, leg sticks on glass, otherwise, the </w:t>
-            </w:r>
-            <w:r>
-              <w:t>leg releases the glass. (This signal can trigger LCD to display READY in initially work.)</w:t>
-            </w:r>
-          </w:p>
-          <w:p>
-            <w:pPr>
-              <w:spacing w:after="0" w:line="240" w:lineRule="auto"/>
+              <w:spacing w:after="0"/>
+            </w:pPr>
+            <w:r>
+              <w:t xml:space="preserve">- Stick On Glass: this signal to control 2 legs. When signal is 1, leg sticks on glass, otherwise, the leg releases the glass. (This signal can trigger LCD to </w:t>
+            </w:r>
+            <w:r>
+              <w:t>display READY in initially work</w:t>
+            </w:r>
+            <w:r>
+              <w:t>)</w:t>
+            </w:r>
+          </w:p>
+          <w:p>
+            <w:pPr>
+              <w:spacing w:after="0"/>
             </w:pPr>
             <w:r>
               <w:t>- Warning Alarm: when battery or water level is LOW, it triggers this signal. (Optional function: detect wind strength – if wind speed&gt; 25m/s-&gt; trigger alarm)</w:t>
@@ -480,7 +476,7 @@
           </w:tcPr>
           <w:p>
             <w:pPr>
-              <w:spacing w:after="0" w:line="240" w:lineRule="auto"/>
+              <w:spacing w:after="0"/>
             </w:pPr>
             <w:r>
               <w:lastRenderedPageBreak/>
@@ -503,7 +499,7 @@
                 <w:ilvl w:val="0"/>
                 <w:numId w:val="1"/>
               </w:numPr>
-              <w:spacing w:after="0" w:line="240" w:lineRule="auto"/>
+              <w:spacing w:after="0"/>
             </w:pPr>
             <w:r>
               <w:t xml:space="preserve"> Detect Edge function help machine change the way.</w:t>
@@ -516,7 +512,7 @@
                 <w:ilvl w:val="0"/>
                 <w:numId w:val="1"/>
               </w:numPr>
-              <w:spacing w:after="0" w:line="240" w:lineRule="auto"/>
+              <w:spacing w:after="0"/>
             </w:pPr>
             <w:r>
               <w:t>Battery is rechargeable.</w:t>
@@ -529,7 +525,7 @@
                 <w:ilvl w:val="0"/>
                 <w:numId w:val="1"/>
               </w:numPr>
-              <w:spacing w:after="0" w:line="240" w:lineRule="auto"/>
+              <w:spacing w:after="0"/>
             </w:pPr>
             <w:r>
               <w:t>Remote control or automatic operate.</w:t>
@@ -542,7 +538,7 @@
                 <w:ilvl w:val="0"/>
                 <w:numId w:val="1"/>
               </w:numPr>
-              <w:spacing w:after="0" w:line="240" w:lineRule="auto"/>
+              <w:spacing w:after="0"/>
             </w:pPr>
             <w:r>
               <w:t>Move with two legs make the machine become more flexible.</w:t>
@@ -555,18 +551,10 @@
                 <w:ilvl w:val="0"/>
                 <w:numId w:val="1"/>
               </w:numPr>
-              <w:spacing w:after="0" w:line="240" w:lineRule="auto"/>
-            </w:pPr>
-            <w:r>
-              <w:t xml:space="preserve">GUI interfaces by </w:t>
-            </w:r>
-            <w:proofErr w:type="gramStart"/>
-            <w:r>
-              <w:t>LCD(</w:t>
-            </w:r>
-            <w:proofErr w:type="gramEnd"/>
-            <w:r>
-              <w:t>touchscreen).</w:t>
+              <w:spacing w:after="0"/>
+            </w:pPr>
+            <w:r>
+              <w:t>GUI interfaces by LCD(touchscreen).</w:t>
             </w:r>
           </w:p>
         </w:tc>
@@ -628,11 +616,10 @@
       <w:r>
         <w:rPr>
           <w:noProof/>
-          <w:lang w:val="vi-VN" w:eastAsia="ja-JP"/>
         </w:rPr>
         <w:lastRenderedPageBreak/>
         <w:drawing>
-          <wp:anchor distT="0" distB="127000" distL="0" distR="0" simplePos="0" relativeHeight="2" behindDoc="0" locked="0" layoutInCell="1" allowOverlap="1" wp14:anchorId="6BE2D70C" wp14:editId="7860CFCE">
+          <wp:anchor distT="0" distB="127000" distL="0" distR="0" simplePos="0" relativeHeight="2" behindDoc="0" locked="0" layoutInCell="1" allowOverlap="1">
             <wp:simplePos x="0" y="0"/>
             <wp:positionH relativeFrom="column">
               <wp:posOffset>-673100</wp:posOffset>
@@ -657,7 +644,7 @@
                     </pic:cNvPicPr>
                   </pic:nvPicPr>
                   <pic:blipFill>
-                    <a:blip r:embed="rId10"/>
+                    <a:blip r:embed="rId9"/>
                     <a:stretch>
                       <a:fillRect/>
                     </a:stretch>
@@ -733,10 +720,9 @@
           <w:noProof/>
           <w:sz w:val="22"/>
           <w:szCs w:val="22"/>
-          <w:lang w:val="vi-VN" w:eastAsia="ja-JP"/>
         </w:rPr>
         <w:drawing>
-          <wp:anchor distT="0" distB="0" distL="0" distR="0" simplePos="0" relativeHeight="3" behindDoc="0" locked="0" layoutInCell="1" allowOverlap="1" wp14:anchorId="64DF9B4D" wp14:editId="7155C278">
+          <wp:anchor distT="0" distB="0" distL="0" distR="0" simplePos="0" relativeHeight="3" behindDoc="0" locked="0" layoutInCell="1" allowOverlap="1">
             <wp:simplePos x="0" y="0"/>
             <wp:positionH relativeFrom="column">
               <wp:posOffset>231775</wp:posOffset>
@@ -756,6 +742,376 @@
                 <pic:pic xmlns:pic="http://schemas.openxmlformats.org/drawingml/2006/picture">
                   <pic:nvPicPr>
                     <pic:cNvPr id="3" name="Picture"/>
+                    <pic:cNvPicPr>
+                      <a:picLocks noChangeAspect="1" noChangeArrowheads="1"/>
+                    </pic:cNvPicPr>
+                  </pic:nvPicPr>
+                  <pic:blipFill>
+                    <a:blip r:embed="rId10"/>
+                    <a:stretch>
+                      <a:fillRect/>
+                    </a:stretch>
+                  </pic:blipFill>
+                  <pic:spPr bwMode="auto">
+                    <a:xfrm>
+                      <a:off x="0" y="0"/>
+                      <a:ext cx="4972050" cy="1371600"/>
+                    </a:xfrm>
+                    <a:prstGeom prst="rect">
+                      <a:avLst/>
+                    </a:prstGeom>
+                    <a:noFill/>
+                    <a:ln w="9525">
+                      <a:noFill/>
+                      <a:miter lim="800000"/>
+                      <a:headEnd/>
+                      <a:tailEnd/>
+                    </a:ln>
+                  </pic:spPr>
+                </pic:pic>
+              </a:graphicData>
+            </a:graphic>
+          </wp:anchor>
+        </w:drawing>
+      </w:r>
+    </w:p>
+    <w:p>
+      <w:pPr>
+        <w:pStyle w:val="Heading1"/>
+        <w:rPr>
+          <w:rFonts w:asciiTheme="minorHAnsi" w:hAnsiTheme="minorHAnsi"/>
+          <w:sz w:val="22"/>
+          <w:szCs w:val="22"/>
+        </w:rPr>
+      </w:pPr>
+    </w:p>
+    <w:p>
+      <w:pPr>
+        <w:pStyle w:val="Heading1"/>
+        <w:rPr>
+          <w:rFonts w:asciiTheme="minorHAnsi" w:hAnsiTheme="minorHAnsi"/>
+          <w:sz w:val="22"/>
+          <w:szCs w:val="22"/>
+        </w:rPr>
+      </w:pPr>
+    </w:p>
+    <w:p>
+      <w:pPr>
+        <w:pStyle w:val="Heading1"/>
+        <w:rPr>
+          <w:rFonts w:asciiTheme="minorHAnsi" w:hAnsiTheme="minorHAnsi"/>
+          <w:sz w:val="22"/>
+          <w:szCs w:val="22"/>
+        </w:rPr>
+      </w:pPr>
+    </w:p>
+    <w:p>
+      <w:pPr>
+        <w:pStyle w:val="Heading1"/>
+        <w:rPr>
+          <w:rFonts w:asciiTheme="minorHAnsi" w:hAnsiTheme="minorHAnsi"/>
+          <w:sz w:val="22"/>
+          <w:szCs w:val="22"/>
+        </w:rPr>
+      </w:pPr>
+    </w:p>
+    <w:tbl>
+      <w:tblPr>
+        <w:tblW w:w="9360" w:type="dxa"/>
+        <w:tblInd w:w="53" w:type="dxa"/>
+        <w:tblBorders>
+          <w:top w:val="single" w:sz="2" w:space="0" w:color="000001"/>
+          <w:left w:val="single" w:sz="2" w:space="0" w:color="000001"/>
+          <w:bottom w:val="single" w:sz="2" w:space="0" w:color="000001"/>
+          <w:insideH w:val="single" w:sz="2" w:space="0" w:color="000001"/>
+        </w:tblBorders>
+        <w:tblCellMar>
+          <w:top w:w="55" w:type="dxa"/>
+          <w:left w:w="51" w:type="dxa"/>
+          <w:bottom w:w="55" w:type="dxa"/>
+          <w:right w:w="55" w:type="dxa"/>
+        </w:tblCellMar>
+        <w:tblLook w:val="04A0"/>
+      </w:tblPr>
+      <w:tblGrid>
+        <w:gridCol w:w="4681"/>
+        <w:gridCol w:w="4679"/>
+      </w:tblGrid>
+      <w:tr>
+        <w:tc>
+          <w:tcPr>
+            <w:tcW w:w="4681" w:type="dxa"/>
+            <w:tcBorders>
+              <w:top w:val="single" w:sz="2" w:space="0" w:color="000001"/>
+              <w:left w:val="single" w:sz="2" w:space="0" w:color="000001"/>
+              <w:bottom w:val="single" w:sz="2" w:space="0" w:color="000001"/>
+            </w:tcBorders>
+            <w:shd w:val="clear" w:color="auto" w:fill="auto"/>
+            <w:tcMar>
+              <w:left w:w="51" w:type="dxa"/>
+            </w:tcMar>
+          </w:tcPr>
+          <w:p>
+            <w:pPr>
+              <w:pStyle w:val="TableContents"/>
+            </w:pPr>
+            <w:r>
+              <w:t>Module</w:t>
+            </w:r>
+          </w:p>
+        </w:tc>
+        <w:tc>
+          <w:tcPr>
+            <w:tcW w:w="4679" w:type="dxa"/>
+            <w:tcBorders>
+              <w:top w:val="single" w:sz="2" w:space="0" w:color="000001"/>
+              <w:left w:val="single" w:sz="2" w:space="0" w:color="000001"/>
+              <w:bottom w:val="single" w:sz="2" w:space="0" w:color="000001"/>
+              <w:right w:val="single" w:sz="2" w:space="0" w:color="000001"/>
+            </w:tcBorders>
+            <w:shd w:val="clear" w:color="auto" w:fill="auto"/>
+            <w:tcMar>
+              <w:left w:w="51" w:type="dxa"/>
+            </w:tcMar>
+          </w:tcPr>
+          <w:p>
+            <w:pPr>
+              <w:pStyle w:val="TableContents"/>
+            </w:pPr>
+            <w:r>
+              <w:t>Power Supply</w:t>
+            </w:r>
+          </w:p>
+        </w:tc>
+      </w:tr>
+      <w:tr>
+        <w:tc>
+          <w:tcPr>
+            <w:tcW w:w="4681" w:type="dxa"/>
+            <w:tcBorders>
+              <w:top w:val="single" w:sz="2" w:space="0" w:color="000001"/>
+              <w:left w:val="single" w:sz="2" w:space="0" w:color="000001"/>
+              <w:bottom w:val="single" w:sz="2" w:space="0" w:color="000001"/>
+            </w:tcBorders>
+            <w:shd w:val="clear" w:color="auto" w:fill="auto"/>
+            <w:tcMar>
+              <w:left w:w="51" w:type="dxa"/>
+            </w:tcMar>
+          </w:tcPr>
+          <w:p>
+            <w:pPr>
+              <w:pStyle w:val="TableContents"/>
+            </w:pPr>
+            <w:r>
+              <w:t xml:space="preserve">Inputs </w:t>
+            </w:r>
+          </w:p>
+        </w:tc>
+        <w:tc>
+          <w:tcPr>
+            <w:tcW w:w="4679" w:type="dxa"/>
+            <w:tcBorders>
+              <w:top w:val="single" w:sz="2" w:space="0" w:color="000001"/>
+              <w:left w:val="single" w:sz="2" w:space="0" w:color="000001"/>
+              <w:bottom w:val="single" w:sz="2" w:space="0" w:color="000001"/>
+              <w:right w:val="single" w:sz="2" w:space="0" w:color="000001"/>
+            </w:tcBorders>
+            <w:shd w:val="clear" w:color="auto" w:fill="auto"/>
+            <w:tcMar>
+              <w:left w:w="51" w:type="dxa"/>
+            </w:tcMar>
+          </w:tcPr>
+          <w:p>
+            <w:pPr>
+              <w:pStyle w:val="TableContents"/>
+            </w:pPr>
+            <w:r>
+              <w:t>Power: 220V rms - 50Hz</w:t>
+            </w:r>
+          </w:p>
+        </w:tc>
+      </w:tr>
+      <w:tr>
+        <w:tc>
+          <w:tcPr>
+            <w:tcW w:w="4681" w:type="dxa"/>
+            <w:tcBorders>
+              <w:top w:val="single" w:sz="2" w:space="0" w:color="000001"/>
+              <w:left w:val="single" w:sz="2" w:space="0" w:color="000001"/>
+              <w:bottom w:val="single" w:sz="2" w:space="0" w:color="000001"/>
+            </w:tcBorders>
+            <w:shd w:val="clear" w:color="auto" w:fill="auto"/>
+            <w:tcMar>
+              <w:left w:w="51" w:type="dxa"/>
+            </w:tcMar>
+          </w:tcPr>
+          <w:p>
+            <w:pPr>
+              <w:pStyle w:val="TableContents"/>
+            </w:pPr>
+            <w:r>
+              <w:t xml:space="preserve"> Output</w:t>
+            </w:r>
+          </w:p>
+        </w:tc>
+        <w:tc>
+          <w:tcPr>
+            <w:tcW w:w="4679" w:type="dxa"/>
+            <w:tcBorders>
+              <w:top w:val="single" w:sz="2" w:space="0" w:color="000001"/>
+              <w:left w:val="single" w:sz="2" w:space="0" w:color="000001"/>
+              <w:bottom w:val="single" w:sz="2" w:space="0" w:color="000001"/>
+              <w:right w:val="single" w:sz="2" w:space="0" w:color="000001"/>
+            </w:tcBorders>
+            <w:shd w:val="clear" w:color="auto" w:fill="auto"/>
+            <w:tcMar>
+              <w:left w:w="51" w:type="dxa"/>
+            </w:tcMar>
+          </w:tcPr>
+          <w:p>
+            <w:pPr>
+              <w:pStyle w:val="TableContents"/>
+            </w:pPr>
+            <w:r>
+              <w:t>Power: +/- 12V DC with up to 2.5A of current with regulation of &lt;1%</w:t>
+            </w:r>
+          </w:p>
+        </w:tc>
+      </w:tr>
+      <w:tr>
+        <w:tc>
+          <w:tcPr>
+            <w:tcW w:w="4681" w:type="dxa"/>
+            <w:tcBorders>
+              <w:top w:val="single" w:sz="2" w:space="0" w:color="000001"/>
+              <w:left w:val="single" w:sz="2" w:space="0" w:color="000001"/>
+              <w:bottom w:val="single" w:sz="2" w:space="0" w:color="000001"/>
+            </w:tcBorders>
+            <w:shd w:val="clear" w:color="auto" w:fill="auto"/>
+            <w:tcMar>
+              <w:left w:w="51" w:type="dxa"/>
+            </w:tcMar>
+          </w:tcPr>
+          <w:p>
+            <w:pPr>
+              <w:pStyle w:val="TableContents"/>
+            </w:pPr>
+            <w:r>
+              <w:t>Functionality</w:t>
+            </w:r>
+          </w:p>
+        </w:tc>
+        <w:tc>
+          <w:tcPr>
+            <w:tcW w:w="4679" w:type="dxa"/>
+            <w:tcBorders>
+              <w:top w:val="single" w:sz="2" w:space="0" w:color="000001"/>
+              <w:left w:val="single" w:sz="2" w:space="0" w:color="000001"/>
+              <w:bottom w:val="single" w:sz="2" w:space="0" w:color="000001"/>
+              <w:right w:val="single" w:sz="2" w:space="0" w:color="000001"/>
+            </w:tcBorders>
+            <w:shd w:val="clear" w:color="auto" w:fill="auto"/>
+            <w:tcMar>
+              <w:left w:w="51" w:type="dxa"/>
+            </w:tcMar>
+          </w:tcPr>
+          <w:p>
+            <w:pPr>
+              <w:pStyle w:val="TableContents"/>
+            </w:pPr>
+            <w:r>
+              <w:t>Convert AC all outlet voltage to positive and negative DC output voltages, and provide enough current to drive all machine.</w:t>
+            </w:r>
+          </w:p>
+        </w:tc>
+      </w:tr>
+    </w:tbl>
+    <w:p>
+      <w:pPr>
+        <w:pStyle w:val="Heading1"/>
+        <w:rPr>
+          <w:rFonts w:asciiTheme="minorHAnsi" w:hAnsiTheme="minorHAnsi"/>
+          <w:sz w:val="22"/>
+          <w:szCs w:val="22"/>
+        </w:rPr>
+      </w:pPr>
+    </w:p>
+    <w:p>
+      <w:pPr>
+        <w:pStyle w:val="Heading1"/>
+        <w:rPr>
+          <w:rFonts w:asciiTheme="minorHAnsi" w:hAnsiTheme="minorHAnsi"/>
+          <w:b/>
+          <w:sz w:val="22"/>
+          <w:szCs w:val="22"/>
+        </w:rPr>
+      </w:pPr>
+      <w:r>
+        <w:rPr>
+          <w:rFonts w:asciiTheme="minorHAnsi" w:hAnsiTheme="minorHAnsi"/>
+          <w:b/>
+          <w:sz w:val="22"/>
+          <w:szCs w:val="22"/>
+        </w:rPr>
+        <w:t>4. RADIO RECEIVER</w:t>
+      </w:r>
+      <w:r>
+        <w:rPr>
+          <w:rFonts w:asciiTheme="minorHAnsi" w:hAnsiTheme="minorHAnsi"/>
+          <w:b/>
+          <w:sz w:val="22"/>
+          <w:szCs w:val="22"/>
+        </w:rPr>
+        <w:t>: Level 1</w:t>
+      </w:r>
+    </w:p>
+    <w:p>
+      <w:pPr>
+        <w:pStyle w:val="Heading1"/>
+        <w:rPr>
+          <w:rFonts w:asciiTheme="minorHAnsi" w:hAnsiTheme="minorHAnsi"/>
+          <w:sz w:val="22"/>
+          <w:szCs w:val="22"/>
+        </w:rPr>
+      </w:pPr>
+    </w:p>
+    <w:p>
+      <w:pPr>
+        <w:pStyle w:val="Heading1"/>
+        <w:rPr>
+          <w:rFonts w:asciiTheme="minorHAnsi" w:hAnsiTheme="minorHAnsi"/>
+          <w:sz w:val="22"/>
+          <w:szCs w:val="22"/>
+        </w:rPr>
+      </w:pPr>
+      <w:r>
+        <w:rPr>
+          <w:rFonts w:asciiTheme="minorHAnsi" w:hAnsiTheme="minorHAnsi"/>
+          <w:noProof/>
+          <w:sz w:val="22"/>
+          <w:szCs w:val="22"/>
+        </w:rPr>
+        <w:drawing>
+          <wp:anchor distT="0" distB="0" distL="0" distR="0" simplePos="0" relativeHeight="4" behindDoc="0" locked="0" layoutInCell="1" allowOverlap="1">
+            <wp:simplePos x="0" y="0"/>
+            <wp:positionH relativeFrom="column">
+              <wp:align>center</wp:align>
+            </wp:positionH>
+            <wp:positionV relativeFrom="paragraph">
+              <wp:align>top</wp:align>
+            </wp:positionV>
+            <wp:extent cx="4972050" cy="1371600"/>
+            <wp:effectExtent l="0" t="0" r="0" b="0"/>
+            <wp:wrapSquare wrapText="largest"/>
+            <wp:docPr id="4" name="Picture"/>
+            <wp:cNvGraphicFramePr>
+              <a:graphicFrameLocks xmlns:a="http://schemas.openxmlformats.org/drawingml/2006/main" noChangeAspect="1"/>
+            </wp:cNvGraphicFramePr>
+            <a:graphic xmlns:a="http://schemas.openxmlformats.org/drawingml/2006/main">
+              <a:graphicData uri="http://schemas.openxmlformats.org/drawingml/2006/picture">
+                <pic:pic xmlns:pic="http://schemas.openxmlformats.org/drawingml/2006/picture">
+                  <pic:nvPicPr>
+                    <pic:cNvPr id="4" name="Picture"/>
                     <pic:cNvPicPr>
                       <a:picLocks noChangeAspect="1" noChangeArrowheads="1"/>
                     </pic:cNvPicPr>
@@ -845,7 +1201,7 @@
           <w:bottom w:w="55" w:type="dxa"/>
           <w:right w:w="55" w:type="dxa"/>
         </w:tblCellMar>
-        <w:tblLook w:val="04A0" w:firstRow="1" w:lastRow="0" w:firstColumn="1" w:lastColumn="0" w:noHBand="0" w:noVBand="1"/>
+        <w:tblLook w:val="04A0"/>
       </w:tblPr>
       <w:tblGrid>
         <w:gridCol w:w="4681"/>
@@ -854,7 +1210,7 @@
       <w:tr>
         <w:tc>
           <w:tcPr>
-            <w:tcW w:w="4681" w:type="dxa"/>
+            <w:tcW w:w="4680" w:type="dxa"/>
             <w:tcBorders>
               <w:top w:val="single" w:sz="2" w:space="0" w:color="000001"/>
               <w:left w:val="single" w:sz="2" w:space="0" w:color="000001"/>
@@ -893,7 +1249,7 @@
               <w:pStyle w:val="TableContents"/>
             </w:pPr>
             <w:r>
-              <w:t>Power Supply</w:t>
+              <w:t>Radio receiver</w:t>
             </w:r>
           </w:p>
         </w:tc>
@@ -901,7 +1257,7 @@
       <w:tr>
         <w:tc>
           <w:tcPr>
-            <w:tcW w:w="4681" w:type="dxa"/>
+            <w:tcW w:w="4680" w:type="dxa"/>
             <w:tcBorders>
               <w:top w:val="single" w:sz="2" w:space="0" w:color="000001"/>
               <w:left w:val="single" w:sz="2" w:space="0" w:color="000001"/>
@@ -917,7 +1273,7 @@
               <w:pStyle w:val="TableContents"/>
             </w:pPr>
             <w:r>
-              <w:t xml:space="preserve">Inputs </w:t>
+              <w:t>Input</w:t>
             </w:r>
           </w:p>
         </w:tc>
@@ -940,7 +1296,15 @@
               <w:pStyle w:val="TableContents"/>
             </w:pPr>
             <w:r>
-              <w:t>Power: 220V rms - 50Hz</w:t>
+              <w:t>Remote Control Signal: its 500 MHz radio waves.</w:t>
+            </w:r>
+          </w:p>
+          <w:p>
+            <w:pPr>
+              <w:pStyle w:val="TableContents"/>
+            </w:pPr>
+            <w:r>
+              <w:t>This wave is encrypted by senders- remote controller.</w:t>
             </w:r>
           </w:p>
         </w:tc>
@@ -948,7 +1312,7 @@
       <w:tr>
         <w:tc>
           <w:tcPr>
-            <w:tcW w:w="4681" w:type="dxa"/>
+            <w:tcW w:w="4680" w:type="dxa"/>
             <w:tcBorders>
               <w:top w:val="single" w:sz="2" w:space="0" w:color="000001"/>
               <w:left w:val="single" w:sz="2" w:space="0" w:color="000001"/>
@@ -964,7 +1328,7 @@
               <w:pStyle w:val="TableContents"/>
             </w:pPr>
             <w:r>
-              <w:t xml:space="preserve"> Output</w:t>
+              <w:t>Output</w:t>
             </w:r>
           </w:p>
         </w:tc>
@@ -987,7 +1351,27 @@
               <w:pStyle w:val="TableContents"/>
             </w:pPr>
             <w:r>
-              <w:t>Power: +/- 12V DC with up to 2.5A of current with regulation of &lt;1%</w:t>
+              <w:t xml:space="preserve">Stop: Make the machine stop working immediately. (without shutdown system). Press </w:t>
+            </w:r>
+            <w:r>
+              <w:lastRenderedPageBreak/>
+              <w:t>again to work(clean) again. (digital signal)</w:t>
+            </w:r>
+          </w:p>
+          <w:p>
+            <w:pPr>
+              <w:pStyle w:val="TableContents"/>
+            </w:pPr>
+            <w:r>
+              <w:t>Selectmode: to select High Performance Mode, Standard Mode or Cleaning Floor Mode (can not switch to this mode, when machine sticks on glass).(digital signal)</w:t>
+            </w:r>
+          </w:p>
+          <w:p>
+            <w:pPr>
+              <w:pStyle w:val="TableContents"/>
+            </w:pPr>
+            <w:r>
+              <w:t>Direction: make machine move to Right/Left/Up/Down from the current Position (digital signal).</w:t>
             </w:r>
           </w:p>
         </w:tc>
@@ -995,7 +1379,7 @@
       <w:tr>
         <w:tc>
           <w:tcPr>
-            <w:tcW w:w="4681" w:type="dxa"/>
+            <w:tcW w:w="4680" w:type="dxa"/>
             <w:tcBorders>
               <w:top w:val="single" w:sz="2" w:space="0" w:color="000001"/>
               <w:left w:val="single" w:sz="2" w:space="0" w:color="000001"/>
@@ -1011,6 +1395,7 @@
               <w:pStyle w:val="TableContents"/>
             </w:pPr>
             <w:r>
+              <w:lastRenderedPageBreak/>
               <w:t>Functionality</w:t>
             </w:r>
           </w:p>
@@ -1034,428 +1419,6 @@
               <w:pStyle w:val="TableContents"/>
             </w:pPr>
             <w:r>
-              <w:t>Convert AC all outlet voltage to positive and negative DC output voltages, and</w:t>
-            </w:r>
-            <w:r>
-              <w:t xml:space="preserve"> provide enough current to drive all machine.</w:t>
-            </w:r>
-          </w:p>
-        </w:tc>
-      </w:tr>
-    </w:tbl>
-    <w:p>
-      <w:pPr>
-        <w:pStyle w:val="Heading1"/>
-        <w:rPr>
-          <w:rFonts w:asciiTheme="minorHAnsi" w:hAnsiTheme="minorHAnsi"/>
-          <w:sz w:val="22"/>
-          <w:szCs w:val="22"/>
-        </w:rPr>
-      </w:pPr>
-    </w:p>
-    <w:p>
-      <w:pPr>
-        <w:pStyle w:val="Heading1"/>
-        <w:rPr>
-          <w:rFonts w:asciiTheme="minorHAnsi" w:hAnsiTheme="minorHAnsi"/>
-          <w:b/>
-          <w:sz w:val="22"/>
-          <w:szCs w:val="22"/>
-        </w:rPr>
-      </w:pPr>
-      <w:r>
-        <w:rPr>
-          <w:rFonts w:asciiTheme="minorHAnsi" w:hAnsiTheme="minorHAnsi"/>
-          <w:b/>
-          <w:sz w:val="22"/>
-          <w:szCs w:val="22"/>
-        </w:rPr>
-        <w:t>4. RADIO RECEIVER</w:t>
-      </w:r>
-      <w:r>
-        <w:rPr>
-          <w:rFonts w:asciiTheme="minorHAnsi" w:hAnsiTheme="minorHAnsi"/>
-          <w:b/>
-          <w:sz w:val="22"/>
-          <w:szCs w:val="22"/>
-        </w:rPr>
-        <w:t>: Level 1</w:t>
-      </w:r>
-    </w:p>
-    <w:p>
-      <w:pPr>
-        <w:pStyle w:val="Heading1"/>
-        <w:rPr>
-          <w:rFonts w:asciiTheme="minorHAnsi" w:hAnsiTheme="minorHAnsi"/>
-          <w:sz w:val="22"/>
-          <w:szCs w:val="22"/>
-        </w:rPr>
-      </w:pPr>
-    </w:p>
-    <w:p>
-      <w:pPr>
-        <w:pStyle w:val="Heading1"/>
-        <w:rPr>
-          <w:rFonts w:asciiTheme="minorHAnsi" w:hAnsiTheme="minorHAnsi"/>
-          <w:sz w:val="22"/>
-          <w:szCs w:val="22"/>
-        </w:rPr>
-      </w:pPr>
-      <w:r>
-        <w:rPr>
-          <w:rFonts w:asciiTheme="minorHAnsi" w:hAnsiTheme="minorHAnsi"/>
-          <w:noProof/>
-          <w:sz w:val="22"/>
-          <w:szCs w:val="22"/>
-          <w:lang w:val="vi-VN" w:eastAsia="ja-JP"/>
-        </w:rPr>
-        <w:drawing>
-          <wp:anchor distT="0" distB="0" distL="0" distR="0" simplePos="0" relativeHeight="4" behindDoc="0" locked="0" layoutInCell="1" allowOverlap="1" wp14:anchorId="02126C36" wp14:editId="17CDF56A">
-            <wp:simplePos x="0" y="0"/>
-            <wp:positionH relativeFrom="column">
-              <wp:align>center</wp:align>
-            </wp:positionH>
-            <wp:positionV relativeFrom="paragraph">
-              <wp:align>top</wp:align>
-            </wp:positionV>
-            <wp:extent cx="4972050" cy="1371600"/>
-            <wp:effectExtent l="0" t="0" r="0" b="0"/>
-            <wp:wrapSquare wrapText="largest"/>
-            <wp:docPr id="4" name="Picture"/>
-            <wp:cNvGraphicFramePr>
-              <a:graphicFrameLocks xmlns:a="http://schemas.openxmlformats.org/drawingml/2006/main" noChangeAspect="1"/>
-            </wp:cNvGraphicFramePr>
-            <a:graphic xmlns:a="http://schemas.openxmlformats.org/drawingml/2006/main">
-              <a:graphicData uri="http://schemas.openxmlformats.org/drawingml/2006/picture">
-                <pic:pic xmlns:pic="http://schemas.openxmlformats.org/drawingml/2006/picture">
-                  <pic:nvPicPr>
-                    <pic:cNvPr id="4" name="Picture"/>
-                    <pic:cNvPicPr>
-                      <a:picLocks noChangeAspect="1" noChangeArrowheads="1"/>
-                    </pic:cNvPicPr>
-                  </pic:nvPicPr>
-                  <pic:blipFill>
-                    <a:blip r:embed="rId12"/>
-                    <a:stretch>
-                      <a:fillRect/>
-                    </a:stretch>
-                  </pic:blipFill>
-                  <pic:spPr bwMode="auto">
-                    <a:xfrm>
-                      <a:off x="0" y="0"/>
-                      <a:ext cx="4972050" cy="1371600"/>
-                    </a:xfrm>
-                    <a:prstGeom prst="rect">
-                      <a:avLst/>
-                    </a:prstGeom>
-                    <a:noFill/>
-                    <a:ln w="9525">
-                      <a:noFill/>
-                      <a:miter lim="800000"/>
-                      <a:headEnd/>
-                      <a:tailEnd/>
-                    </a:ln>
-                  </pic:spPr>
-                </pic:pic>
-              </a:graphicData>
-            </a:graphic>
-          </wp:anchor>
-        </w:drawing>
-      </w:r>
-    </w:p>
-    <w:p>
-      <w:pPr>
-        <w:pStyle w:val="Heading1"/>
-        <w:rPr>
-          <w:rFonts w:asciiTheme="minorHAnsi" w:hAnsiTheme="minorHAnsi"/>
-          <w:sz w:val="22"/>
-          <w:szCs w:val="22"/>
-        </w:rPr>
-      </w:pPr>
-    </w:p>
-    <w:p>
-      <w:pPr>
-        <w:pStyle w:val="Heading1"/>
-        <w:rPr>
-          <w:rFonts w:asciiTheme="minorHAnsi" w:hAnsiTheme="minorHAnsi"/>
-          <w:sz w:val="22"/>
-          <w:szCs w:val="22"/>
-        </w:rPr>
-      </w:pPr>
-    </w:p>
-    <w:p>
-      <w:pPr>
-        <w:pStyle w:val="Heading1"/>
-        <w:rPr>
-          <w:rFonts w:asciiTheme="minorHAnsi" w:hAnsiTheme="minorHAnsi"/>
-          <w:sz w:val="22"/>
-          <w:szCs w:val="22"/>
-        </w:rPr>
-      </w:pPr>
-    </w:p>
-    <w:p>
-      <w:pPr>
-        <w:pStyle w:val="Heading1"/>
-        <w:rPr>
-          <w:rFonts w:asciiTheme="minorHAnsi" w:hAnsiTheme="minorHAnsi"/>
-          <w:sz w:val="22"/>
-          <w:szCs w:val="22"/>
-        </w:rPr>
-      </w:pPr>
-    </w:p>
-    <w:tbl>
-      <w:tblPr>
-        <w:tblW w:w="9360" w:type="dxa"/>
-        <w:tblInd w:w="53" w:type="dxa"/>
-        <w:tblBorders>
-          <w:top w:val="single" w:sz="2" w:space="0" w:color="000001"/>
-          <w:left w:val="single" w:sz="2" w:space="0" w:color="000001"/>
-          <w:bottom w:val="single" w:sz="2" w:space="0" w:color="000001"/>
-          <w:insideH w:val="single" w:sz="2" w:space="0" w:color="000001"/>
-        </w:tblBorders>
-        <w:tblCellMar>
-          <w:top w:w="55" w:type="dxa"/>
-          <w:left w:w="51" w:type="dxa"/>
-          <w:bottom w:w="55" w:type="dxa"/>
-          <w:right w:w="55" w:type="dxa"/>
-        </w:tblCellMar>
-        <w:tblLook w:val="04A0" w:firstRow="1" w:lastRow="0" w:firstColumn="1" w:lastColumn="0" w:noHBand="0" w:noVBand="1"/>
-      </w:tblPr>
-      <w:tblGrid>
-        <w:gridCol w:w="4681"/>
-        <w:gridCol w:w="4679"/>
-      </w:tblGrid>
-      <w:tr>
-        <w:tc>
-          <w:tcPr>
-            <w:tcW w:w="4680" w:type="dxa"/>
-            <w:tcBorders>
-              <w:top w:val="single" w:sz="2" w:space="0" w:color="000001"/>
-              <w:left w:val="single" w:sz="2" w:space="0" w:color="000001"/>
-              <w:bottom w:val="single" w:sz="2" w:space="0" w:color="000001"/>
-            </w:tcBorders>
-            <w:shd w:val="clear" w:color="auto" w:fill="auto"/>
-            <w:tcMar>
-              <w:left w:w="51" w:type="dxa"/>
-            </w:tcMar>
-          </w:tcPr>
-          <w:p>
-            <w:pPr>
-              <w:pStyle w:val="TableContents"/>
-            </w:pPr>
-            <w:r>
-              <w:t>Module</w:t>
-            </w:r>
-          </w:p>
-        </w:tc>
-        <w:tc>
-          <w:tcPr>
-            <w:tcW w:w="4679" w:type="dxa"/>
-            <w:tcBorders>
-              <w:top w:val="single" w:sz="2" w:space="0" w:color="000001"/>
-              <w:left w:val="single" w:sz="2" w:space="0" w:color="000001"/>
-              <w:bottom w:val="single" w:sz="2" w:space="0" w:color="000001"/>
-              <w:right w:val="single" w:sz="2" w:space="0" w:color="000001"/>
-            </w:tcBorders>
-            <w:shd w:val="clear" w:color="auto" w:fill="auto"/>
-            <w:tcMar>
-              <w:left w:w="51" w:type="dxa"/>
-            </w:tcMar>
-          </w:tcPr>
-          <w:p>
-            <w:pPr>
-              <w:pStyle w:val="TableContents"/>
-            </w:pPr>
-            <w:r>
-              <w:t>Radio receiver</w:t>
-            </w:r>
-          </w:p>
-        </w:tc>
-      </w:tr>
-      <w:tr>
-        <w:tc>
-          <w:tcPr>
-            <w:tcW w:w="4680" w:type="dxa"/>
-            <w:tcBorders>
-              <w:top w:val="single" w:sz="2" w:space="0" w:color="000001"/>
-              <w:left w:val="single" w:sz="2" w:space="0" w:color="000001"/>
-              <w:bottom w:val="single" w:sz="2" w:space="0" w:color="000001"/>
-            </w:tcBorders>
-            <w:shd w:val="clear" w:color="auto" w:fill="auto"/>
-            <w:tcMar>
-              <w:left w:w="51" w:type="dxa"/>
-            </w:tcMar>
-          </w:tcPr>
-          <w:p>
-            <w:pPr>
-              <w:pStyle w:val="TableContents"/>
-            </w:pPr>
-            <w:r>
-              <w:t>Input</w:t>
-            </w:r>
-          </w:p>
-        </w:tc>
-        <w:tc>
-          <w:tcPr>
-            <w:tcW w:w="4679" w:type="dxa"/>
-            <w:tcBorders>
-              <w:top w:val="single" w:sz="2" w:space="0" w:color="000001"/>
-              <w:left w:val="single" w:sz="2" w:space="0" w:color="000001"/>
-              <w:bottom w:val="single" w:sz="2" w:space="0" w:color="000001"/>
-              <w:right w:val="single" w:sz="2" w:space="0" w:color="000001"/>
-            </w:tcBorders>
-            <w:shd w:val="clear" w:color="auto" w:fill="auto"/>
-            <w:tcMar>
-              <w:left w:w="51" w:type="dxa"/>
-            </w:tcMar>
-          </w:tcPr>
-          <w:p>
-            <w:pPr>
-              <w:pStyle w:val="TableContents"/>
-            </w:pPr>
-            <w:r>
-              <w:t>Remote Control Signal: its 500 MHz radio waves.</w:t>
-            </w:r>
-          </w:p>
-          <w:p>
-            <w:pPr>
-              <w:pStyle w:val="TableContents"/>
-            </w:pPr>
-            <w:r>
-              <w:t>This wave is encrypted by senders- remote controller.</w:t>
-            </w:r>
-          </w:p>
-        </w:tc>
-      </w:tr>
-      <w:tr>
-        <w:tc>
-          <w:tcPr>
-            <w:tcW w:w="4680" w:type="dxa"/>
-            <w:tcBorders>
-              <w:top w:val="single" w:sz="2" w:space="0" w:color="000001"/>
-              <w:left w:val="single" w:sz="2" w:space="0" w:color="000001"/>
-              <w:bottom w:val="single" w:sz="2" w:space="0" w:color="000001"/>
-            </w:tcBorders>
-            <w:shd w:val="clear" w:color="auto" w:fill="auto"/>
-            <w:tcMar>
-              <w:left w:w="51" w:type="dxa"/>
-            </w:tcMar>
-          </w:tcPr>
-          <w:p>
-            <w:pPr>
-              <w:pStyle w:val="TableContents"/>
-            </w:pPr>
-            <w:r>
-              <w:t>Output</w:t>
-            </w:r>
-          </w:p>
-        </w:tc>
-        <w:tc>
-          <w:tcPr>
-            <w:tcW w:w="4679" w:type="dxa"/>
-            <w:tcBorders>
-              <w:top w:val="single" w:sz="2" w:space="0" w:color="000001"/>
-              <w:left w:val="single" w:sz="2" w:space="0" w:color="000001"/>
-              <w:bottom w:val="single" w:sz="2" w:space="0" w:color="000001"/>
-              <w:right w:val="single" w:sz="2" w:space="0" w:color="000001"/>
-            </w:tcBorders>
-            <w:shd w:val="clear" w:color="auto" w:fill="auto"/>
-            <w:tcMar>
-              <w:left w:w="51" w:type="dxa"/>
-            </w:tcMar>
-          </w:tcPr>
-          <w:p>
-            <w:pPr>
-              <w:pStyle w:val="TableContents"/>
-            </w:pPr>
-            <w:r>
-              <w:t xml:space="preserve">Stop: Make the machine stop working </w:t>
-            </w:r>
-            <w:r>
-              <w:t>immediately. (</w:t>
-            </w:r>
-            <w:proofErr w:type="gramStart"/>
-            <w:r>
-              <w:t>without</w:t>
-            </w:r>
-            <w:proofErr w:type="gramEnd"/>
-            <w:r>
-              <w:t xml:space="preserve"> shutdown system). Press </w:t>
-            </w:r>
-            <w:r>
-              <w:lastRenderedPageBreak/>
-              <w:t xml:space="preserve">again to </w:t>
-            </w:r>
-            <w:proofErr w:type="gramStart"/>
-            <w:r>
-              <w:t>work(</w:t>
-            </w:r>
-            <w:proofErr w:type="gramEnd"/>
-            <w:r>
-              <w:t>clean) again. (digital signal)</w:t>
-            </w:r>
-          </w:p>
-          <w:p>
-            <w:pPr>
-              <w:pStyle w:val="TableContents"/>
-            </w:pPr>
-            <w:r>
-              <w:t>Selectmode: to select High Performance Mode, Standard Mode or Cleaning Floor Mode (can not switch to this mode, when machine sticks on glass).(digital signal)</w:t>
-            </w:r>
-          </w:p>
-          <w:p>
-            <w:pPr>
-              <w:pStyle w:val="TableContents"/>
-            </w:pPr>
-            <w:r>
-              <w:t>Direction: make machine move to Right/Left/Up/Down from the current Position (digital signal).</w:t>
-            </w:r>
-          </w:p>
-        </w:tc>
-      </w:tr>
-      <w:tr>
-        <w:tc>
-          <w:tcPr>
-            <w:tcW w:w="4680" w:type="dxa"/>
-            <w:tcBorders>
-              <w:top w:val="single" w:sz="2" w:space="0" w:color="000001"/>
-              <w:left w:val="single" w:sz="2" w:space="0" w:color="000001"/>
-              <w:bottom w:val="single" w:sz="2" w:space="0" w:color="000001"/>
-            </w:tcBorders>
-            <w:shd w:val="clear" w:color="auto" w:fill="auto"/>
-            <w:tcMar>
-              <w:left w:w="51" w:type="dxa"/>
-            </w:tcMar>
-          </w:tcPr>
-          <w:p>
-            <w:pPr>
-              <w:pStyle w:val="TableContents"/>
-            </w:pPr>
-            <w:r>
-              <w:lastRenderedPageBreak/>
-              <w:t>Functionality</w:t>
-            </w:r>
-          </w:p>
-        </w:tc>
-        <w:tc>
-          <w:tcPr>
-            <w:tcW w:w="4679" w:type="dxa"/>
-            <w:tcBorders>
-              <w:top w:val="single" w:sz="2" w:space="0" w:color="000001"/>
-              <w:left w:val="single" w:sz="2" w:space="0" w:color="000001"/>
-              <w:bottom w:val="single" w:sz="2" w:space="0" w:color="000001"/>
-              <w:right w:val="single" w:sz="2" w:space="0" w:color="000001"/>
-            </w:tcBorders>
-            <w:shd w:val="clear" w:color="auto" w:fill="auto"/>
-            <w:tcMar>
-              <w:left w:w="51" w:type="dxa"/>
-            </w:tcMar>
-          </w:tcPr>
-          <w:p>
-            <w:pPr>
-              <w:pStyle w:val="TableContents"/>
-            </w:pPr>
-            <w:r>
               <w:t>Filter and converter radio waves to digital signal. Send digital signal to Microcontroller</w:t>
             </w:r>
           </w:p>
@@ -1536,10 +1499,9 @@
           <w:noProof/>
           <w:sz w:val="22"/>
           <w:szCs w:val="22"/>
-          <w:lang w:val="vi-VN" w:eastAsia="ja-JP"/>
         </w:rPr>
         <w:drawing>
-          <wp:anchor distT="0" distB="0" distL="0" distR="0" simplePos="0" relativeHeight="5" behindDoc="0" locked="0" layoutInCell="1" allowOverlap="1" wp14:anchorId="534C93EA" wp14:editId="3BD34F86">
+          <wp:anchor distT="0" distB="0" distL="0" distR="0" simplePos="0" relativeHeight="5" behindDoc="0" locked="0" layoutInCell="1" allowOverlap="1">
             <wp:simplePos x="0" y="0"/>
             <wp:positionH relativeFrom="column">
               <wp:align>center</wp:align>
@@ -1564,7 +1526,7 @@
                     </pic:cNvPicPr>
                   </pic:nvPicPr>
                   <pic:blipFill>
-                    <a:blip r:embed="rId13"/>
+                    <a:blip r:embed="rId12"/>
                     <a:stretch>
                       <a:fillRect/>
                     </a:stretch>
@@ -1608,7 +1570,7 @@
           <w:bottom w:w="55" w:type="dxa"/>
           <w:right w:w="55" w:type="dxa"/>
         </w:tblCellMar>
-        <w:tblLook w:val="04A0" w:firstRow="1" w:lastRow="0" w:firstColumn="1" w:lastColumn="0" w:noHBand="0" w:noVBand="1"/>
+        <w:tblLook w:val="04A0"/>
       </w:tblPr>
       <w:tblGrid>
         <w:gridCol w:w="4681"/>
@@ -1720,10 +1682,7 @@
               <w:pStyle w:val="TableContents"/>
             </w:pPr>
             <w:r>
-              <w:t>- Pressure: the pressure at Leg1 and Leg2. If pressure &gt;= 3 a</w:t>
-            </w:r>
-            <w:r>
-              <w:t>tm, pressure is “1”.</w:t>
+              <w:t>- Pressure: the pressure at Leg1 and Leg2. If pressure &gt;= 3 atm, pressure is “1”.</w:t>
             </w:r>
           </w:p>
           <w:p>
@@ -1794,10 +1753,7 @@
               <w:pStyle w:val="TableContents"/>
             </w:pPr>
             <w:r>
-              <w:t>-Active Leg: Make press</w:t>
-            </w:r>
-            <w:r>
-              <w:t xml:space="preserve">ure at this leg increase to 3atm, otherwise, reduce pressure to 1atm. </w:t>
+              <w:t xml:space="preserve">-Active Leg: Make pressure at this leg increase to 3atm, otherwise, reduce pressure to 1atm. </w:t>
             </w:r>
           </w:p>
           <w:p>
@@ -1813,7 +1769,6 @@
               </w:rPr>
               <w:t>0</w:t>
             </w:r>
-            <w:proofErr w:type="gramStart"/>
             <w:r>
               <w:t>,180</w:t>
             </w:r>
@@ -1823,7 +1778,6 @@
               </w:rPr>
               <w:t>0</w:t>
             </w:r>
-            <w:proofErr w:type="gramEnd"/>
             <w:r>
               <w:t xml:space="preserve"> and 270</w:t>
             </w:r>
@@ -1842,26 +1796,15 @@
               <w:pStyle w:val="TableContents"/>
             </w:pPr>
             <w:r>
-              <w:t>- Cleaning: If Cleaning = “</w:t>
-            </w:r>
-            <w:r>
-              <w:t>1”, 4 cleaning parts will rotate.</w:t>
-            </w:r>
-          </w:p>
-          <w:p>
-            <w:pPr>
-              <w:pStyle w:val="TableContents"/>
-            </w:pPr>
-            <w:r>
-              <w:t xml:space="preserve">- DisplayData: Microcontroller </w:t>
-            </w:r>
-            <w:proofErr w:type="gramStart"/>
-            <w:r>
-              <w:t>send</w:t>
-            </w:r>
-            <w:proofErr w:type="gramEnd"/>
-            <w:r>
-              <w:t xml:space="preserve"> new displayed data every second to LCD.</w:t>
+              <w:t>- Cleaning: If Cleaning = “1”, 4 cleaning parts will rotate.</w:t>
+            </w:r>
+          </w:p>
+          <w:p>
+            <w:pPr>
+              <w:pStyle w:val="TableContents"/>
+            </w:pPr>
+            <w:r>
+              <w:t>- DisplayData: Microcontroller send new displayed data every second to LCD.</w:t>
             </w:r>
           </w:p>
         </w:tc>
@@ -1908,34 +1851,15 @@
               <w:pStyle w:val="TableContents"/>
             </w:pPr>
             <w:r>
-              <w:t xml:space="preserve">- Microcontroller can work properly at low clock </w:t>
-            </w:r>
-            <w:proofErr w:type="gramStart"/>
-            <w:r>
-              <w:t>speed(</w:t>
-            </w:r>
-            <w:proofErr w:type="gramEnd"/>
-            <w:r>
-              <w:t>1kHz). Reduce clock speed at Standard mode.</w:t>
-            </w:r>
-          </w:p>
-          <w:p>
-            <w:pPr>
-              <w:pStyle w:val="TableContents"/>
-            </w:pPr>
-            <w:r>
-              <w:t>- Handling digital signal input,</w:t>
-            </w:r>
-            <w:r>
-              <w:t xml:space="preserve"> and output digital signal to other </w:t>
-            </w:r>
-            <w:proofErr w:type="gramStart"/>
-            <w:r>
-              <w:t>parts(</w:t>
-            </w:r>
-            <w:proofErr w:type="gramEnd"/>
-            <w:r>
-              <w:t>motors, warning alarm).</w:t>
+              <w:t>- Microcontroller can work properly at low clock speed(1kHz). Reduce clock speed at Standard mode.</w:t>
+            </w:r>
+          </w:p>
+          <w:p>
+            <w:pPr>
+              <w:pStyle w:val="TableContents"/>
+            </w:pPr>
+            <w:r>
+              <w:t>- Handling digital signal input, and output digital signal to other parts(motors, warning alarm).</w:t>
             </w:r>
           </w:p>
         </w:tc>
@@ -1995,11 +1919,10 @@
       <w:r>
         <w:rPr>
           <w:noProof/>
-          <w:lang w:val="vi-VN" w:eastAsia="ja-JP"/>
         </w:rPr>
         <w:lastRenderedPageBreak/>
         <w:drawing>
-          <wp:anchor distT="0" distB="0" distL="0" distR="0" simplePos="0" relativeHeight="7" behindDoc="0" locked="0" layoutInCell="1" allowOverlap="1" wp14:anchorId="349EA784" wp14:editId="458D32A4">
+          <wp:anchor distT="0" distB="0" distL="0" distR="0" simplePos="0" relativeHeight="7" behindDoc="0" locked="0" layoutInCell="1" allowOverlap="1">
             <wp:simplePos x="0" y="0"/>
             <wp:positionH relativeFrom="column">
               <wp:align>center</wp:align>
@@ -2019,6 +1942,304 @@
                 <pic:pic xmlns:pic="http://schemas.openxmlformats.org/drawingml/2006/picture">
                   <pic:nvPicPr>
                     <pic:cNvPr id="6" name="Picture"/>
+                    <pic:cNvPicPr>
+                      <a:picLocks noChangeAspect="1" noChangeArrowheads="1"/>
+                    </pic:cNvPicPr>
+                  </pic:nvPicPr>
+                  <pic:blipFill>
+                    <a:blip r:embed="rId13"/>
+                    <a:stretch>
+                      <a:fillRect/>
+                    </a:stretch>
+                  </pic:blipFill>
+                  <pic:spPr bwMode="auto">
+                    <a:xfrm>
+                      <a:off x="0" y="0"/>
+                      <a:ext cx="5943600" cy="3513455"/>
+                    </a:xfrm>
+                    <a:prstGeom prst="rect">
+                      <a:avLst/>
+                    </a:prstGeom>
+                    <a:noFill/>
+                    <a:ln w="9525">
+                      <a:noFill/>
+                      <a:miter lim="800000"/>
+                      <a:headEnd/>
+                      <a:tailEnd/>
+                    </a:ln>
+                  </pic:spPr>
+                </pic:pic>
+              </a:graphicData>
+            </a:graphic>
+          </wp:anchor>
+        </w:drawing>
+      </w:r>
+    </w:p>
+    <w:p>
+      <w:pPr>
+        <w:pStyle w:val="Heading1"/>
+        <w:rPr>
+          <w:rFonts w:asciiTheme="minorHAnsi" w:hAnsiTheme="minorHAnsi"/>
+          <w:sz w:val="22"/>
+          <w:szCs w:val="22"/>
+        </w:rPr>
+      </w:pPr>
+    </w:p>
+    <w:tbl>
+      <w:tblPr>
+        <w:tblStyle w:val="TableGrid"/>
+        <w:tblW w:w="9576" w:type="dxa"/>
+        <w:tblLook w:val="04A0"/>
+      </w:tblPr>
+      <w:tblGrid>
+        <w:gridCol w:w="1637"/>
+        <w:gridCol w:w="7939"/>
+      </w:tblGrid>
+      <w:tr>
+        <w:tc>
+          <w:tcPr>
+            <w:tcW w:w="1637" w:type="dxa"/>
+            <w:shd w:val="clear" w:color="auto" w:fill="auto"/>
+            <w:tcMar>
+              <w:left w:w="108" w:type="dxa"/>
+            </w:tcMar>
+          </w:tcPr>
+          <w:p>
+            <w:pPr>
+              <w:spacing w:after="0"/>
+            </w:pPr>
+            <w:r>
+              <w:t>Module</w:t>
+            </w:r>
+          </w:p>
+        </w:tc>
+        <w:tc>
+          <w:tcPr>
+            <w:tcW w:w="7939" w:type="dxa"/>
+            <w:shd w:val="clear" w:color="auto" w:fill="auto"/>
+            <w:tcMar>
+              <w:left w:w="108" w:type="dxa"/>
+            </w:tcMar>
+          </w:tcPr>
+          <w:p>
+            <w:pPr>
+              <w:spacing w:after="0"/>
+            </w:pPr>
+            <w:r>
+              <w:t>Touchscreen</w:t>
+            </w:r>
+          </w:p>
+        </w:tc>
+      </w:tr>
+      <w:tr>
+        <w:tc>
+          <w:tcPr>
+            <w:tcW w:w="1637" w:type="dxa"/>
+            <w:shd w:val="clear" w:color="auto" w:fill="auto"/>
+            <w:tcMar>
+              <w:left w:w="108" w:type="dxa"/>
+            </w:tcMar>
+          </w:tcPr>
+          <w:p>
+            <w:pPr>
+              <w:spacing w:after="0"/>
+            </w:pPr>
+            <w:r>
+              <w:t>Inputs</w:t>
+            </w:r>
+          </w:p>
+        </w:tc>
+        <w:tc>
+          <w:tcPr>
+            <w:tcW w:w="7939" w:type="dxa"/>
+            <w:shd w:val="clear" w:color="auto" w:fill="auto"/>
+            <w:tcMar>
+              <w:left w:w="108" w:type="dxa"/>
+            </w:tcMar>
+          </w:tcPr>
+          <w:p>
+            <w:pPr>
+              <w:spacing w:after="0"/>
+            </w:pPr>
+            <w:r>
+              <w:t>Microcontroller input signal : Battery level, water level, current mode and ready signals. (digital input)</w:t>
+            </w:r>
+          </w:p>
+          <w:p>
+            <w:pPr>
+              <w:spacing w:after="0"/>
+            </w:pPr>
+            <w:r>
+              <w:t>Battery :5v DC.</w:t>
+            </w:r>
+          </w:p>
+          <w:p>
+            <w:pPr>
+              <w:spacing w:after="0"/>
+            </w:pPr>
+            <w:r>
+              <w:t xml:space="preserve">-Mode Select </w:t>
+            </w:r>
+          </w:p>
+          <w:p>
+            <w:pPr>
+              <w:spacing w:after="0"/>
+            </w:pPr>
+            <w:r>
+              <w:t xml:space="preserve">-Start up </w:t>
+            </w:r>
+          </w:p>
+        </w:tc>
+      </w:tr>
+      <w:tr>
+        <w:tc>
+          <w:tcPr>
+            <w:tcW w:w="1637" w:type="dxa"/>
+            <w:shd w:val="clear" w:color="auto" w:fill="auto"/>
+            <w:tcMar>
+              <w:left w:w="108" w:type="dxa"/>
+            </w:tcMar>
+          </w:tcPr>
+          <w:p>
+            <w:pPr>
+              <w:spacing w:after="0"/>
+            </w:pPr>
+            <w:r>
+              <w:t>Outputs</w:t>
+            </w:r>
+          </w:p>
+        </w:tc>
+        <w:tc>
+          <w:tcPr>
+            <w:tcW w:w="7939" w:type="dxa"/>
+            <w:shd w:val="clear" w:color="auto" w:fill="auto"/>
+            <w:tcMar>
+              <w:left w:w="108" w:type="dxa"/>
+            </w:tcMar>
+          </w:tcPr>
+          <w:p>
+            <w:pPr>
+              <w:spacing w:after="0"/>
+            </w:pPr>
+            <w:r>
+              <w:t>-Microcontroller signal (digital output)</w:t>
+            </w:r>
+          </w:p>
+          <w:p>
+            <w:pPr>
+              <w:spacing w:after="0"/>
+            </w:pPr>
+            <w:r>
+              <w:t>-Battery level, Water level, Ready, Current mode (output is displayed on screen)</w:t>
+            </w:r>
+          </w:p>
+        </w:tc>
+      </w:tr>
+      <w:tr>
+        <w:tc>
+          <w:tcPr>
+            <w:tcW w:w="1637" w:type="dxa"/>
+            <w:shd w:val="clear" w:color="auto" w:fill="auto"/>
+            <w:tcMar>
+              <w:left w:w="108" w:type="dxa"/>
+            </w:tcMar>
+          </w:tcPr>
+          <w:p>
+            <w:pPr>
+              <w:spacing w:after="0"/>
+            </w:pPr>
+            <w:r>
+              <w:t>Functionality</w:t>
+            </w:r>
+          </w:p>
+        </w:tc>
+        <w:tc>
+          <w:tcPr>
+            <w:tcW w:w="7939" w:type="dxa"/>
+            <w:shd w:val="clear" w:color="auto" w:fill="auto"/>
+            <w:tcMar>
+              <w:left w:w="108" w:type="dxa"/>
+            </w:tcMar>
+          </w:tcPr>
+          <w:p>
+            <w:pPr>
+              <w:spacing w:after="0"/>
+            </w:pPr>
+            <w:r>
+              <w:t>Display the status of machine on the LCD. Send the mode select and turn on/off that the user chooses.</w:t>
+            </w:r>
+          </w:p>
+        </w:tc>
+      </w:tr>
+    </w:tbl>
+    <w:p/>
+    <w:p>
+      <w:pPr>
+        <w:pStyle w:val="Heading1"/>
+        <w:rPr>
+          <w:rFonts w:asciiTheme="minorHAnsi" w:hAnsiTheme="minorHAnsi"/>
+          <w:b/>
+          <w:sz w:val="22"/>
+          <w:szCs w:val="22"/>
+        </w:rPr>
+      </w:pPr>
+      <w:r>
+        <w:rPr>
+          <w:rFonts w:asciiTheme="minorHAnsi" w:hAnsiTheme="minorHAnsi"/>
+          <w:b/>
+          <w:sz w:val="22"/>
+          <w:szCs w:val="22"/>
+        </w:rPr>
+        <w:t>7. WARNING ARLAM</w:t>
+      </w:r>
+      <w:r>
+        <w:rPr>
+          <w:rFonts w:asciiTheme="minorHAnsi" w:hAnsiTheme="minorHAnsi"/>
+          <w:b/>
+          <w:sz w:val="22"/>
+          <w:szCs w:val="22"/>
+        </w:rPr>
+        <w:t>: Level 1</w:t>
+      </w:r>
+    </w:p>
+    <w:p>
+      <w:pPr>
+        <w:pStyle w:val="Heading1"/>
+        <w:rPr>
+          <w:rFonts w:asciiTheme="minorHAnsi" w:hAnsiTheme="minorHAnsi"/>
+          <w:sz w:val="22"/>
+          <w:szCs w:val="22"/>
+        </w:rPr>
+      </w:pPr>
+      <w:r>
+        <w:rPr>
+          <w:rFonts w:asciiTheme="minorHAnsi" w:hAnsiTheme="minorHAnsi"/>
+          <w:noProof/>
+          <w:sz w:val="22"/>
+          <w:szCs w:val="22"/>
+        </w:rPr>
+        <w:lastRenderedPageBreak/>
+        <w:drawing>
+          <wp:anchor distT="0" distB="0" distL="0" distR="0" simplePos="0" relativeHeight="8" behindDoc="0" locked="0" layoutInCell="1" allowOverlap="1">
+            <wp:simplePos x="0" y="0"/>
+            <wp:positionH relativeFrom="column">
+              <wp:align>center</wp:align>
+            </wp:positionH>
+            <wp:positionV relativeFrom="paragraph">
+              <wp:align>top</wp:align>
+            </wp:positionV>
+            <wp:extent cx="5943600" cy="3513455"/>
+            <wp:effectExtent l="0" t="0" r="0" b="0"/>
+            <wp:wrapSquare wrapText="largest"/>
+            <wp:docPr id="7" name="Picture"/>
+            <wp:cNvGraphicFramePr>
+              <a:graphicFrameLocks xmlns:a="http://schemas.openxmlformats.org/drawingml/2006/main" noChangeAspect="1"/>
+            </wp:cNvGraphicFramePr>
+            <a:graphic xmlns:a="http://schemas.openxmlformats.org/drawingml/2006/main">
+              <a:graphicData uri="http://schemas.openxmlformats.org/drawingml/2006/picture">
+                <pic:pic xmlns:pic="http://schemas.openxmlformats.org/drawingml/2006/picture">
+                  <pic:nvPicPr>
+                    <pic:cNvPr id="7" name="Picture"/>
                     <pic:cNvPicPr>
                       <a:picLocks noChangeAspect="1" noChangeArrowheads="1"/>
                     </pic:cNvPicPr>
@@ -2052,326 +2273,11 @@
         </w:drawing>
       </w:r>
     </w:p>
-    <w:p>
-      <w:pPr>
-        <w:pStyle w:val="Heading1"/>
-        <w:rPr>
-          <w:rFonts w:asciiTheme="minorHAnsi" w:hAnsiTheme="minorHAnsi"/>
-          <w:sz w:val="22"/>
-          <w:szCs w:val="22"/>
-        </w:rPr>
-      </w:pPr>
-    </w:p>
     <w:tbl>
       <w:tblPr>
         <w:tblStyle w:val="TableGrid"/>
         <w:tblW w:w="9576" w:type="dxa"/>
-        <w:tblLook w:val="04A0" w:firstRow="1" w:lastRow="0" w:firstColumn="1" w:lastColumn="0" w:noHBand="0" w:noVBand="1"/>
-      </w:tblPr>
-      <w:tblGrid>
-        <w:gridCol w:w="1637"/>
-        <w:gridCol w:w="7939"/>
-      </w:tblGrid>
-      <w:tr>
-        <w:tc>
-          <w:tcPr>
-            <w:tcW w:w="1637" w:type="dxa"/>
-            <w:shd w:val="clear" w:color="auto" w:fill="auto"/>
-            <w:tcMar>
-              <w:left w:w="108" w:type="dxa"/>
-            </w:tcMar>
-          </w:tcPr>
-          <w:p>
-            <w:pPr>
-              <w:spacing w:after="0" w:line="240" w:lineRule="auto"/>
-            </w:pPr>
-            <w:r>
-              <w:t>Module</w:t>
-            </w:r>
-          </w:p>
-        </w:tc>
-        <w:tc>
-          <w:tcPr>
-            <w:tcW w:w="7939" w:type="dxa"/>
-            <w:shd w:val="clear" w:color="auto" w:fill="auto"/>
-            <w:tcMar>
-              <w:left w:w="108" w:type="dxa"/>
-            </w:tcMar>
-          </w:tcPr>
-          <w:p>
-            <w:pPr>
-              <w:spacing w:after="0" w:line="240" w:lineRule="auto"/>
-            </w:pPr>
-            <w:r>
-              <w:t>Touchscreen</w:t>
-            </w:r>
-          </w:p>
-        </w:tc>
-      </w:tr>
-      <w:tr>
-        <w:tc>
-          <w:tcPr>
-            <w:tcW w:w="1637" w:type="dxa"/>
-            <w:shd w:val="clear" w:color="auto" w:fill="auto"/>
-            <w:tcMar>
-              <w:left w:w="108" w:type="dxa"/>
-            </w:tcMar>
-          </w:tcPr>
-          <w:p>
-            <w:pPr>
-              <w:spacing w:after="0" w:line="240" w:lineRule="auto"/>
-            </w:pPr>
-            <w:r>
-              <w:t>Inputs</w:t>
-            </w:r>
-          </w:p>
-        </w:tc>
-        <w:tc>
-          <w:tcPr>
-            <w:tcW w:w="7939" w:type="dxa"/>
-            <w:shd w:val="clear" w:color="auto" w:fill="auto"/>
-            <w:tcMar>
-              <w:left w:w="108" w:type="dxa"/>
-            </w:tcMar>
-          </w:tcPr>
-          <w:p>
-            <w:pPr>
-              <w:spacing w:after="0" w:line="240" w:lineRule="auto"/>
-            </w:pPr>
-            <w:r>
-              <w:t xml:space="preserve">Microcontroller input </w:t>
-            </w:r>
-            <w:proofErr w:type="gramStart"/>
-            <w:r>
-              <w:t>signal :</w:t>
-            </w:r>
-            <w:proofErr w:type="gramEnd"/>
-            <w:r>
-              <w:t xml:space="preserve"> Battery level, water level, current mode and ready signals. (digital input)</w:t>
-            </w:r>
-          </w:p>
-          <w:p>
-            <w:pPr>
-              <w:spacing w:after="0" w:line="240" w:lineRule="auto"/>
-            </w:pPr>
-            <w:proofErr w:type="gramStart"/>
-            <w:r>
-              <w:t>Battery :5v</w:t>
-            </w:r>
-            <w:proofErr w:type="gramEnd"/>
-            <w:r>
-              <w:t xml:space="preserve"> DC.</w:t>
-            </w:r>
-          </w:p>
-          <w:p>
-            <w:pPr>
-              <w:spacing w:after="0" w:line="240" w:lineRule="auto"/>
-            </w:pPr>
-            <w:r>
-              <w:t xml:space="preserve">-Mode Select </w:t>
-            </w:r>
-          </w:p>
-          <w:p>
-            <w:pPr>
-              <w:spacing w:after="0" w:line="240" w:lineRule="auto"/>
-            </w:pPr>
-            <w:r>
-              <w:t xml:space="preserve">-Start up </w:t>
-            </w:r>
-          </w:p>
-        </w:tc>
-      </w:tr>
-      <w:tr>
-        <w:tc>
-          <w:tcPr>
-            <w:tcW w:w="1637" w:type="dxa"/>
-            <w:shd w:val="clear" w:color="auto" w:fill="auto"/>
-            <w:tcMar>
-              <w:left w:w="108" w:type="dxa"/>
-            </w:tcMar>
-          </w:tcPr>
-          <w:p>
-            <w:pPr>
-              <w:spacing w:after="0" w:line="240" w:lineRule="auto"/>
-            </w:pPr>
-            <w:r>
-              <w:t>Outputs</w:t>
-            </w:r>
-          </w:p>
-        </w:tc>
-        <w:tc>
-          <w:tcPr>
-            <w:tcW w:w="7939" w:type="dxa"/>
-            <w:shd w:val="clear" w:color="auto" w:fill="auto"/>
-            <w:tcMar>
-              <w:left w:w="108" w:type="dxa"/>
-            </w:tcMar>
-          </w:tcPr>
-          <w:p>
-            <w:pPr>
-              <w:spacing w:after="0" w:line="240" w:lineRule="auto"/>
-            </w:pPr>
-            <w:r>
-              <w:t>-Microcontroller signal (digital output)</w:t>
-            </w:r>
-          </w:p>
-          <w:p>
-            <w:pPr>
-              <w:spacing w:after="0" w:line="240" w:lineRule="auto"/>
-            </w:pPr>
-            <w:r>
-              <w:t>-Battery level, Water level, Ready, Current mode (output is displayed on screen)</w:t>
-            </w:r>
-          </w:p>
-        </w:tc>
-      </w:tr>
-      <w:tr>
-        <w:tc>
-          <w:tcPr>
-            <w:tcW w:w="1637" w:type="dxa"/>
-            <w:shd w:val="clear" w:color="auto" w:fill="auto"/>
-            <w:tcMar>
-              <w:left w:w="108" w:type="dxa"/>
-            </w:tcMar>
-          </w:tcPr>
-          <w:p>
-            <w:pPr>
-              <w:spacing w:after="0" w:line="240" w:lineRule="auto"/>
-            </w:pPr>
-            <w:r>
-              <w:t>Functionality</w:t>
-            </w:r>
-          </w:p>
-        </w:tc>
-        <w:tc>
-          <w:tcPr>
-            <w:tcW w:w="7939" w:type="dxa"/>
-            <w:shd w:val="clear" w:color="auto" w:fill="auto"/>
-            <w:tcMar>
-              <w:left w:w="108" w:type="dxa"/>
-            </w:tcMar>
-          </w:tcPr>
-          <w:p>
-            <w:pPr>
-              <w:spacing w:after="0" w:line="240" w:lineRule="auto"/>
-            </w:pPr>
-            <w:r>
-              <w:t>Display the status of machine on the LCD. Send the mode select and turn on/off that t</w:t>
-            </w:r>
-            <w:r>
-              <w:t>he user chooses.</w:t>
-            </w:r>
-          </w:p>
-        </w:tc>
-      </w:tr>
-    </w:tbl>
-    <w:p/>
-    <w:p>
-      <w:pPr>
-        <w:pStyle w:val="Heading1"/>
-        <w:rPr>
-          <w:rFonts w:asciiTheme="minorHAnsi" w:hAnsiTheme="minorHAnsi"/>
-          <w:b/>
-          <w:sz w:val="22"/>
-          <w:szCs w:val="22"/>
-        </w:rPr>
-      </w:pPr>
-      <w:r>
-        <w:rPr>
-          <w:rFonts w:asciiTheme="minorHAnsi" w:hAnsiTheme="minorHAnsi"/>
-          <w:b/>
-          <w:sz w:val="22"/>
-          <w:szCs w:val="22"/>
-        </w:rPr>
-        <w:t>7. WARNING ARLAM</w:t>
-      </w:r>
-      <w:r>
-        <w:rPr>
-          <w:rFonts w:asciiTheme="minorHAnsi" w:hAnsiTheme="minorHAnsi"/>
-          <w:b/>
-          <w:sz w:val="22"/>
-          <w:szCs w:val="22"/>
-        </w:rPr>
-        <w:t>: Level 1</w:t>
-      </w:r>
-    </w:p>
-    <w:p>
-      <w:pPr>
-        <w:pStyle w:val="Heading1"/>
-        <w:rPr>
-          <w:rFonts w:asciiTheme="minorHAnsi" w:hAnsiTheme="minorHAnsi"/>
-          <w:sz w:val="22"/>
-          <w:szCs w:val="22"/>
-        </w:rPr>
-      </w:pPr>
-      <w:r>
-        <w:rPr>
-          <w:rFonts w:asciiTheme="minorHAnsi" w:hAnsiTheme="minorHAnsi"/>
-          <w:noProof/>
-          <w:sz w:val="22"/>
-          <w:szCs w:val="22"/>
-          <w:lang w:val="vi-VN" w:eastAsia="ja-JP"/>
-        </w:rPr>
-        <w:lastRenderedPageBreak/>
-        <w:drawing>
-          <wp:anchor distT="0" distB="0" distL="0" distR="0" simplePos="0" relativeHeight="8" behindDoc="0" locked="0" layoutInCell="1" allowOverlap="1" wp14:anchorId="54DCA68D" wp14:editId="2FEE5B6C">
-            <wp:simplePos x="0" y="0"/>
-            <wp:positionH relativeFrom="column">
-              <wp:align>center</wp:align>
-            </wp:positionH>
-            <wp:positionV relativeFrom="paragraph">
-              <wp:align>top</wp:align>
-            </wp:positionV>
-            <wp:extent cx="5943600" cy="3513455"/>
-            <wp:effectExtent l="0" t="0" r="0" b="0"/>
-            <wp:wrapSquare wrapText="largest"/>
-            <wp:docPr id="7" name="Picture"/>
-            <wp:cNvGraphicFramePr>
-              <a:graphicFrameLocks xmlns:a="http://schemas.openxmlformats.org/drawingml/2006/main" noChangeAspect="1"/>
-            </wp:cNvGraphicFramePr>
-            <a:graphic xmlns:a="http://schemas.openxmlformats.org/drawingml/2006/main">
-              <a:graphicData uri="http://schemas.openxmlformats.org/drawingml/2006/picture">
-                <pic:pic xmlns:pic="http://schemas.openxmlformats.org/drawingml/2006/picture">
-                  <pic:nvPicPr>
-                    <pic:cNvPr id="7" name="Picture"/>
-                    <pic:cNvPicPr>
-                      <a:picLocks noChangeAspect="1" noChangeArrowheads="1"/>
-                    </pic:cNvPicPr>
-                  </pic:nvPicPr>
-                  <pic:blipFill>
-                    <a:blip r:embed="rId15"/>
-                    <a:stretch>
-                      <a:fillRect/>
-                    </a:stretch>
-                  </pic:blipFill>
-                  <pic:spPr bwMode="auto">
-                    <a:xfrm>
-                      <a:off x="0" y="0"/>
-                      <a:ext cx="5943600" cy="3513455"/>
-                    </a:xfrm>
-                    <a:prstGeom prst="rect">
-                      <a:avLst/>
-                    </a:prstGeom>
-                    <a:noFill/>
-                    <a:ln w="9525">
-                      <a:noFill/>
-                      <a:miter lim="800000"/>
-                      <a:headEnd/>
-                      <a:tailEnd/>
-                    </a:ln>
-                  </pic:spPr>
-                </pic:pic>
-              </a:graphicData>
-            </a:graphic>
-          </wp:anchor>
-        </w:drawing>
-      </w:r>
-    </w:p>
-    <w:tbl>
-      <w:tblPr>
-        <w:tblStyle w:val="TableGrid"/>
-        <w:tblW w:w="9576" w:type="dxa"/>
-        <w:tblLook w:val="04A0" w:firstRow="1" w:lastRow="0" w:firstColumn="1" w:lastColumn="0" w:noHBand="0" w:noVBand="1"/>
+        <w:tblLook w:val="04A0"/>
       </w:tblPr>
       <w:tblGrid>
         <w:gridCol w:w="1457"/>
@@ -2388,7 +2294,7 @@
           </w:tcPr>
           <w:p>
             <w:pPr>
-              <w:spacing w:after="0" w:line="240" w:lineRule="auto"/>
+              <w:spacing w:after="0"/>
             </w:pPr>
             <w:r>
               <w:t>Module</w:t>
@@ -2405,7 +2311,7 @@
           </w:tcPr>
           <w:p>
             <w:pPr>
-              <w:spacing w:after="0" w:line="240" w:lineRule="auto"/>
+              <w:spacing w:after="0"/>
             </w:pPr>
             <w:r>
               <w:t>-Warning alarm</w:t>
@@ -2424,7 +2330,7 @@
           </w:tcPr>
           <w:p>
             <w:pPr>
-              <w:spacing w:after="0" w:line="240" w:lineRule="auto"/>
+              <w:spacing w:after="0"/>
             </w:pPr>
             <w:r>
               <w:t>Input</w:t>
@@ -2441,7 +2347,7 @@
           </w:tcPr>
           <w:p>
             <w:pPr>
-              <w:spacing w:after="0" w:line="240" w:lineRule="auto"/>
+              <w:spacing w:after="0"/>
             </w:pPr>
             <w:r>
               <w:t>-Alarm Signal: variable (digital input)</w:t>
@@ -2464,7 +2370,7 @@
           </w:tcPr>
           <w:p>
             <w:pPr>
-              <w:spacing w:after="0" w:line="240" w:lineRule="auto"/>
+              <w:spacing w:after="0"/>
             </w:pPr>
             <w:r>
               <w:t>Output</w:t>
@@ -2481,7 +2387,7 @@
           </w:tcPr>
           <w:p>
             <w:pPr>
-              <w:spacing w:after="0" w:line="240" w:lineRule="auto"/>
+              <w:spacing w:after="0"/>
             </w:pPr>
             <w:r>
               <w:t>-Warning Alarm: Alarm the user (analog signal is  to Speaker)</w:t>
@@ -2500,7 +2406,7 @@
           </w:tcPr>
           <w:p>
             <w:pPr>
-              <w:spacing w:after="0" w:line="240" w:lineRule="auto"/>
+              <w:spacing w:after="0"/>
             </w:pPr>
             <w:r>
               <w:t>Functionality</w:t>
@@ -2517,18 +2423,15 @@
           </w:tcPr>
           <w:p>
             <w:pPr>
-              <w:spacing w:after="0" w:line="240" w:lineRule="auto"/>
-            </w:pPr>
-            <w:r>
-              <w:t xml:space="preserve">- Alarm the user when the machine done or </w:t>
-            </w:r>
-            <w:r>
-              <w:t>have a problem.</w:t>
-            </w:r>
-          </w:p>
-          <w:p>
-            <w:pPr>
-              <w:spacing w:after="0" w:line="240" w:lineRule="auto"/>
+              <w:spacing w:after="0"/>
+            </w:pPr>
+            <w:r>
+              <w:t>- Alarm the user when the machine done or have a problem.</w:t>
+            </w:r>
+          </w:p>
+          <w:p>
+            <w:pPr>
+              <w:spacing w:after="0"/>
             </w:pPr>
             <w:bookmarkStart w:id="2" w:name="_GoBack2"/>
             <w:bookmarkEnd w:id="2"/>
@@ -2580,10 +2483,9 @@
       <w:r>
         <w:rPr>
           <w:noProof/>
-          <w:lang w:val="vi-VN" w:eastAsia="ja-JP"/>
         </w:rPr>
         <w:drawing>
-          <wp:anchor distT="0" distB="0" distL="0" distR="0" simplePos="0" relativeHeight="9" behindDoc="0" locked="0" layoutInCell="1" allowOverlap="1" wp14:anchorId="6635FCCC" wp14:editId="403011A6">
+          <wp:anchor distT="0" distB="0" distL="0" distR="0" simplePos="0" relativeHeight="9" behindDoc="0" locked="0" layoutInCell="1" allowOverlap="1">
             <wp:simplePos x="0" y="0"/>
             <wp:positionH relativeFrom="column">
               <wp:align>center</wp:align>
@@ -2608,7 +2510,7 @@
                     </pic:cNvPicPr>
                   </pic:nvPicPr>
                   <pic:blipFill>
-                    <a:blip r:embed="rId16"/>
+                    <a:blip r:embed="rId15"/>
                     <a:stretch>
                       <a:fillRect/>
                     </a:stretch>
@@ -2699,7 +2601,7 @@
         <w:tblCellMar>
           <w:left w:w="103" w:type="dxa"/>
         </w:tblCellMar>
-        <w:tblLook w:val="04A0" w:firstRow="1" w:lastRow="0" w:firstColumn="1" w:lastColumn="0" w:noHBand="0" w:noVBand="1"/>
+        <w:tblLook w:val="04A0"/>
       </w:tblPr>
       <w:tblGrid>
         <w:gridCol w:w="4428"/>
@@ -2874,13 +2776,8 @@
           </w:p>
           <w:p>
             <w:r>
-              <w:t xml:space="preserve">-Can be </w:t>
-            </w:r>
-            <w:proofErr w:type="gramStart"/>
-            <w:r>
-              <w:t>rechargeable .</w:t>
-            </w:r>
-            <w:proofErr w:type="gramEnd"/>
+              <w:t>-Can be rechargeable .</w:t>
+            </w:r>
           </w:p>
           <w:p>
             <w:r>
@@ -2945,10 +2842,9 @@
       <w:r>
         <w:rPr>
           <w:noProof/>
-          <w:lang w:val="vi-VN" w:eastAsia="ja-JP"/>
         </w:rPr>
         <w:drawing>
-          <wp:anchor distT="0" distB="0" distL="0" distR="0" simplePos="0" relativeHeight="10" behindDoc="0" locked="0" layoutInCell="1" allowOverlap="1" wp14:anchorId="0F21EA98" wp14:editId="2331822B">
+          <wp:anchor distT="0" distB="0" distL="0" distR="0" simplePos="0" relativeHeight="10" behindDoc="0" locked="0" layoutInCell="1" allowOverlap="1">
             <wp:simplePos x="0" y="0"/>
             <wp:positionH relativeFrom="column">
               <wp:align>center</wp:align>
@@ -2973,7 +2869,7 @@
                     </pic:cNvPicPr>
                   </pic:nvPicPr>
                   <pic:blipFill>
-                    <a:blip r:embed="rId17"/>
+                    <a:blip r:embed="rId16"/>
                     <a:stretch>
                       <a:fillRect/>
                     </a:stretch>
@@ -3052,7 +2948,7 @@
           <w:bottom w:w="55" w:type="dxa"/>
           <w:right w:w="55" w:type="dxa"/>
         </w:tblCellMar>
-        <w:tblLook w:val="04A0" w:firstRow="1" w:lastRow="0" w:firstColumn="1" w:lastColumn="0" w:noHBand="0" w:noVBand="1"/>
+        <w:tblLook w:val="04A0"/>
       </w:tblPr>
       <w:tblGrid>
         <w:gridCol w:w="4680"/>
@@ -3199,18 +3095,7 @@
               <w:pStyle w:val="TableContents"/>
             </w:pPr>
             <w:r>
-              <w:t xml:space="preserve">IncreasePressure: when </w:t>
-            </w:r>
-            <w:proofErr w:type="gramStart"/>
-            <w:r>
-              <w:t>ActivelecLeg1(</w:t>
-            </w:r>
-            <w:proofErr w:type="gramEnd"/>
-            <w:r>
-              <w:t xml:space="preserve">2) is “1”, </w:t>
-            </w:r>
-            <w:r>
-              <w:t>increase pressure at this leg into 3 atm.</w:t>
+              <w:t>IncreasePressure: when ActivelecLeg1(2) is “1”, increase pressure at this leg into 3 atm.</w:t>
             </w:r>
           </w:p>
           <w:p>
@@ -3271,10 +3156,7 @@
               <w:pStyle w:val="TableContents"/>
             </w:pPr>
             <w:r>
-              <w:t>- Easily to release each leg out of glass</w:t>
-            </w:r>
-            <w:r>
-              <w:t>.</w:t>
+              <w:t>- Easily to release each leg out of glass.</w:t>
             </w:r>
           </w:p>
         </w:tc>
@@ -3331,10 +3213,9 @@
       <w:r>
         <w:rPr>
           <w:noProof/>
-          <w:lang w:val="vi-VN" w:eastAsia="ja-JP"/>
         </w:rPr>
         <w:drawing>
-          <wp:anchor distT="0" distB="0" distL="0" distR="0" simplePos="0" relativeHeight="11" behindDoc="0" locked="0" layoutInCell="1" allowOverlap="1" wp14:anchorId="3D5B60E5" wp14:editId="75A110A6">
+          <wp:anchor distT="0" distB="0" distL="0" distR="0" simplePos="0" relativeHeight="11" behindDoc="0" locked="0" layoutInCell="1" allowOverlap="1">
             <wp:simplePos x="0" y="0"/>
             <wp:positionH relativeFrom="column">
               <wp:align>center</wp:align>
@@ -3359,7 +3240,7 @@
                     </pic:cNvPicPr>
                   </pic:nvPicPr>
                   <pic:blipFill>
-                    <a:blip r:embed="rId18"/>
+                    <a:blip r:embed="rId17"/>
                     <a:stretch>
                       <a:fillRect/>
                     </a:stretch>
@@ -3443,7 +3324,7 @@
           <w:bottom w:w="55" w:type="dxa"/>
           <w:right w:w="55" w:type="dxa"/>
         </w:tblCellMar>
-        <w:tblLook w:val="04A0" w:firstRow="1" w:lastRow="0" w:firstColumn="1" w:lastColumn="0" w:noHBand="0" w:noVBand="1"/>
+        <w:tblLook w:val="04A0"/>
       </w:tblPr>
       <w:tblGrid>
         <w:gridCol w:w="4680"/>
@@ -3590,15 +3471,7 @@
               <w:pStyle w:val="TableContents"/>
             </w:pPr>
             <w:r>
-              <w:t xml:space="preserve">- Handling input, then </w:t>
-            </w:r>
-            <w:proofErr w:type="gramStart"/>
-            <w:r>
-              <w:t>rotate</w:t>
-            </w:r>
-            <w:proofErr w:type="gramEnd"/>
-            <w:r>
-              <w:t xml:space="preserve"> a 90, 180 or 270 degrees or stand.</w:t>
+              <w:t>- Handling input, then rotate a 90, 180 or 270 degrees or stand.</w:t>
             </w:r>
           </w:p>
         </w:tc>
@@ -3692,64 +3565,38 @@
           <w:sz w:val="22"/>
           <w:szCs w:val="22"/>
         </w:rPr>
-        <w:t>.</w:t>
+        <w:t xml:space="preserve">.ROTATION MOTOR </w:t>
       </w:r>
       <w:r>
         <w:rPr>
           <w:rFonts w:asciiTheme="minorHAnsi" w:hAnsiTheme="minorHAnsi"/>
-          <w:sz w:val="22"/>
-          <w:szCs w:val="22"/>
-        </w:rPr>
-        <w:t xml:space="preserve"> </w:t>
-      </w:r>
-      <w:r>
-        <w:rPr>
-          <w:rFonts w:asciiTheme="minorHAnsi" w:hAnsiTheme="minorHAnsi"/>
-          <w:b/>
-          <w:sz w:val="22"/>
-          <w:szCs w:val="22"/>
-        </w:rPr>
-        <w:t xml:space="preserve">ROTATION MOTOR </w:t>
-      </w:r>
-      <w:r>
-        <w:rPr>
-          <w:rFonts w:asciiTheme="minorHAnsi" w:hAnsiTheme="minorHAnsi"/>
           <w:b/>
           <w:sz w:val="22"/>
           <w:szCs w:val="22"/>
         </w:rPr>
         <w:t>(rotate the cleaning parts):</w:t>
       </w:r>
+    </w:p>
+    <w:p>
+      <w:pPr>
+        <w:pStyle w:val="Heading1"/>
+        <w:rPr>
+          <w:rFonts w:asciiTheme="minorHAnsi" w:hAnsiTheme="minorHAnsi"/>
+          <w:sz w:val="22"/>
+          <w:szCs w:val="22"/>
+        </w:rPr>
+      </w:pPr>
+    </w:p>
+    <w:p>
+      <w:pPr>
+        <w:pStyle w:val="Contents1"/>
+      </w:pPr>
       <w:r>
         <w:rPr>
-          <w:rFonts w:asciiTheme="minorHAnsi" w:hAnsiTheme="minorHAnsi"/>
-          <w:sz w:val="22"/>
-          <w:szCs w:val="22"/>
-        </w:rPr>
-        <w:t xml:space="preserve"> </w:t>
-      </w:r>
-    </w:p>
-    <w:p>
-      <w:pPr>
-        <w:pStyle w:val="Heading1"/>
-        <w:rPr>
-          <w:rFonts w:asciiTheme="minorHAnsi" w:hAnsiTheme="minorHAnsi"/>
-          <w:sz w:val="22"/>
-          <w:szCs w:val="22"/>
-        </w:rPr>
-      </w:pPr>
-    </w:p>
-    <w:p>
-      <w:pPr>
-        <w:pStyle w:val="Contents1"/>
-      </w:pPr>
-      <w:r>
-        <w:rPr>
           <w:noProof/>
-          <w:lang w:val="vi-VN" w:eastAsia="ja-JP"/>
         </w:rPr>
         <w:drawing>
-          <wp:anchor distT="0" distB="0" distL="0" distR="0" simplePos="0" relativeHeight="12" behindDoc="0" locked="0" layoutInCell="1" allowOverlap="1" wp14:anchorId="3F0899E1" wp14:editId="48042408">
+          <wp:anchor distT="0" distB="0" distL="0" distR="0" simplePos="0" relativeHeight="12" behindDoc="0" locked="0" layoutInCell="1" allowOverlap="1">
             <wp:simplePos x="0" y="0"/>
             <wp:positionH relativeFrom="column">
               <wp:align>center</wp:align>
@@ -3774,7 +3621,7 @@
                     </pic:cNvPicPr>
                   </pic:nvPicPr>
                   <pic:blipFill>
-                    <a:blip r:embed="rId19"/>
+                    <a:blip r:embed="rId18"/>
                     <a:stretch>
                       <a:fillRect/>
                     </a:stretch>
@@ -3858,7 +3705,7 @@
           <w:bottom w:w="55" w:type="dxa"/>
           <w:right w:w="55" w:type="dxa"/>
         </w:tblCellMar>
-        <w:tblLook w:val="04A0" w:firstRow="1" w:lastRow="0" w:firstColumn="1" w:lastColumn="0" w:noHBand="0" w:noVBand="1"/>
+        <w:tblLook w:val="04A0"/>
       </w:tblPr>
       <w:tblGrid>
         <w:gridCol w:w="4680"/>
@@ -3951,18 +3798,7 @@
               <w:pStyle w:val="TableContents"/>
             </w:pPr>
             <w:r>
-              <w:t>-Speed up/ Start/</w:t>
-            </w:r>
-            <w:proofErr w:type="gramStart"/>
-            <w:r>
-              <w:t>Stop :</w:t>
-            </w:r>
-            <w:proofErr w:type="gramEnd"/>
-            <w:r>
-              <w:t xml:space="preserve"> </w:t>
-            </w:r>
-            <w:r>
-              <w:t>Change the rotation speed/Start to rotate the cleaning part/ Stop working (digital input).</w:t>
+              <w:t>-Speed up/ Start/Stop :Change the rotation speed/Start to rotate the cleaning part/ Stop working (digital input).</w:t>
             </w:r>
           </w:p>
           <w:p>
@@ -4033,10 +3869,7 @@
               <w:pStyle w:val="TableContents"/>
             </w:pPr>
             <w:r>
-              <w:t xml:space="preserve">- Stop: </w:t>
-            </w:r>
-            <w:r>
-              <w:t>stop working immediately.</w:t>
+              <w:t>- Stop: stop working immediately.</w:t>
             </w:r>
           </w:p>
         </w:tc>
@@ -4139,10 +3972,9 @@
       <w:r>
         <w:rPr>
           <w:noProof/>
-          <w:lang w:val="vi-VN" w:eastAsia="ja-JP"/>
         </w:rPr>
         <w:drawing>
-          <wp:anchor distT="0" distB="0" distL="0" distR="0" simplePos="0" relativeHeight="14" behindDoc="0" locked="0" layoutInCell="1" allowOverlap="1" wp14:anchorId="61E711D5" wp14:editId="78A40ACB">
+          <wp:anchor distT="0" distB="0" distL="0" distR="0" simplePos="0" relativeHeight="14" behindDoc="0" locked="0" layoutInCell="1" allowOverlap="1">
             <wp:simplePos x="0" y="0"/>
             <wp:positionH relativeFrom="column">
               <wp:align>center</wp:align>
@@ -4167,7 +3999,7 @@
                     </pic:cNvPicPr>
                   </pic:nvPicPr>
                   <pic:blipFill>
-                    <a:blip r:embed="rId20"/>
+                    <a:blip r:embed="rId19"/>
                     <a:stretch>
                       <a:fillRect/>
                     </a:stretch>
@@ -4291,7 +4123,7 @@
           <w:bottom w:w="55" w:type="dxa"/>
           <w:right w:w="55" w:type="dxa"/>
         </w:tblCellMar>
-        <w:tblLook w:val="04A0" w:firstRow="1" w:lastRow="0" w:firstColumn="1" w:lastColumn="0" w:noHBand="0" w:noVBand="1"/>
+        <w:tblLook w:val="04A0"/>
       </w:tblPr>
       <w:tblGrid>
         <w:gridCol w:w="4680"/>
@@ -4384,10 +4216,7 @@
               <w:pStyle w:val="TableContents"/>
             </w:pPr>
             <w:r>
-              <w:t xml:space="preserve">-Air Pressure Leg 1/ Air </w:t>
-            </w:r>
-            <w:r>
-              <w:t>Pressure Leg 1/Detect Edge: how many atm at leg 1/ --- at leg 2 / Edge or not Edge</w:t>
+              <w:t>-Air Pressure Leg 1/ Air Pressure Leg 1/Detect Edge: how many atm at leg 1/ --- at leg 2 / Edge or not Edge</w:t>
             </w:r>
           </w:p>
           <w:p>
@@ -4445,34 +4274,15 @@
             <w:bookmarkStart w:id="3" w:name="__DdeLink__469_359166617"/>
             <w:bookmarkEnd w:id="3"/>
             <w:r>
-              <w:t xml:space="preserve"> if pressure at </w:t>
-            </w:r>
-            <w:proofErr w:type="gramStart"/>
-            <w:r>
-              <w:t>these leg</w:t>
-            </w:r>
-            <w:proofErr w:type="gramEnd"/>
-            <w:r>
-              <w:t xml:space="preserve"> &gt; =3 atm, these signal are “1”.</w:t>
-            </w:r>
-          </w:p>
-          <w:p>
-            <w:pPr>
-              <w:pStyle w:val="TableContents"/>
-            </w:pPr>
-            <w:r>
-              <w:t xml:space="preserve">-Pressure Leg 1 Low/ Pressure Leg 2 Low:  if </w:t>
-            </w:r>
-            <w:r>
-              <w:t xml:space="preserve">pressure at </w:t>
-            </w:r>
-            <w:proofErr w:type="gramStart"/>
-            <w:r>
-              <w:t>these leg</w:t>
-            </w:r>
-            <w:proofErr w:type="gramEnd"/>
-            <w:r>
-              <w:t xml:space="preserve"> =&lt;1 atm, these signal are “1”.</w:t>
+              <w:t xml:space="preserve"> if pressure at these leg&gt; =3 atm, these signal are “1”.</w:t>
+            </w:r>
+          </w:p>
+          <w:p>
+            <w:pPr>
+              <w:pStyle w:val="TableContents"/>
+            </w:pPr>
+            <w:r>
+              <w:t>-Pressure Leg 1 Low/ Pressure Leg 2 Low:  if pressure at these leg =&lt;1 atm, these signal are “1”.</w:t>
             </w:r>
           </w:p>
         </w:tc>
@@ -4579,11 +4389,10 @@
       <w:r>
         <w:rPr>
           <w:noProof/>
-          <w:lang w:val="vi-VN" w:eastAsia="ja-JP"/>
         </w:rPr>
         <w:lastRenderedPageBreak/>
         <w:drawing>
-          <wp:anchor distT="0" distB="0" distL="0" distR="0" simplePos="0" relativeHeight="13" behindDoc="0" locked="0" layoutInCell="1" allowOverlap="1" wp14:anchorId="483EF599" wp14:editId="3260BF22">
+          <wp:anchor distT="0" distB="0" distL="0" distR="0" simplePos="0" relativeHeight="13" behindDoc="0" locked="0" layoutInCell="1" allowOverlap="1">
             <wp:simplePos x="0" y="0"/>
             <wp:positionH relativeFrom="column">
               <wp:align>center</wp:align>
@@ -4608,7 +4417,7 @@
                     </pic:cNvPicPr>
                   </pic:nvPicPr>
                   <pic:blipFill>
-                    <a:blip r:embed="rId21"/>
+                    <a:blip r:embed="rId20"/>
                     <a:stretch>
                       <a:fillRect/>
                     </a:stretch>
@@ -4637,7 +4446,7 @@
       </w:r>
     </w:p>
     <w:sectPr>
-      <w:footerReference w:type="default" r:id="rId22"/>
+      <w:footerReference w:type="default" r:id="rId21"/>
       <w:pgSz w:w="12240" w:h="15840"/>
       <w:pgMar w:top="1440" w:right="1440" w:bottom="1997" w:left="1440" w:header="0" w:footer="1440" w:gutter="0"/>
       <w:cols w:space="720"/>
@@ -4649,8 +4458,8 @@
 </file>
 
 <file path=word/endnotes.xml><?xml version="1.0" encoding="utf-8"?>
-<w:endnotes xmlns:wpc="http://schemas.microsoft.com/office/word/2010/wordprocessingCanvas" xmlns:mc="http://schemas.openxmlformats.org/markup-compatibility/2006" xmlns:o="urn:schemas-microsoft-com:office:office" xmlns:r="http://schemas.openxmlformats.org/officeDocument/2006/relationships" xmlns:m="http://schemas.openxmlformats.org/officeDocument/2006/math" xmlns:v="urn:schemas-microsoft-com:vml" xmlns:wp14="http://schemas.microsoft.com/office/word/2010/wordprocessingDrawing" xmlns:wp="http://schemas.openxmlformats.org/drawingml/2006/wordprocessingDrawing" xmlns:w10="urn:schemas-microsoft-com:office:word" xmlns:w="http://schemas.openxmlformats.org/wordprocessingml/2006/main" xmlns:w14="http://schemas.microsoft.com/office/word/2010/wordml" xmlns:wpg="http://schemas.microsoft.com/office/word/2010/wordprocessingGroup" xmlns:wpi="http://schemas.microsoft.com/office/word/2010/wordprocessingInk" xmlns:wne="http://schemas.microsoft.com/office/word/2006/wordml" xmlns:wps="http://schemas.microsoft.com/office/word/2010/wordprocessingShape" mc:Ignorable="w14 wp14">
-  <w:endnote w:type="separator" w:id="-1">
+<w:endnotes xmlns:ve="http://schemas.openxmlformats.org/markup-compatibility/2006" xmlns:o="urn:schemas-microsoft-com:office:office" xmlns:r="http://schemas.openxmlformats.org/officeDocument/2006/relationships" xmlns:m="http://schemas.openxmlformats.org/officeDocument/2006/math" xmlns:v="urn:schemas-microsoft-com:vml" xmlns:wp="http://schemas.openxmlformats.org/drawingml/2006/wordprocessingDrawing" xmlns:w10="urn:schemas-microsoft-com:office:word" xmlns:w="http://schemas.openxmlformats.org/wordprocessingml/2006/main" xmlns:wne="http://schemas.microsoft.com/office/word/2006/wordml">
+  <w:endnote w:type="separator" w:id="0">
     <w:p>
       <w:pPr>
         <w:spacing w:after="0" w:line="240" w:lineRule="auto"/>
@@ -4660,7 +4469,7 @@
       </w:r>
     </w:p>
   </w:endnote>
-  <w:endnote w:type="continuationSeparator" w:id="0">
+  <w:endnote w:type="continuationSeparator" w:id="1">
     <w:p>
       <w:pPr>
         <w:spacing w:after="0" w:line="240" w:lineRule="auto"/>
@@ -4674,7 +4483,7 @@
 </file>
 
 <file path=word/footer1.xml><?xml version="1.0" encoding="utf-8"?>
-<w:ftr xmlns:wpc="http://schemas.microsoft.com/office/word/2010/wordprocessingCanvas" xmlns:mc="http://schemas.openxmlformats.org/markup-compatibility/2006" xmlns:o="urn:schemas-microsoft-com:office:office" xmlns:r="http://schemas.openxmlformats.org/officeDocument/2006/relationships" xmlns:m="http://schemas.openxmlformats.org/officeDocument/2006/math" xmlns:v="urn:schemas-microsoft-com:vml" xmlns:wp14="http://schemas.microsoft.com/office/word/2010/wordprocessingDrawing" xmlns:wp="http://schemas.openxmlformats.org/drawingml/2006/wordprocessingDrawing" xmlns:w10="urn:schemas-microsoft-com:office:word" xmlns:w="http://schemas.openxmlformats.org/wordprocessingml/2006/main" xmlns:w14="http://schemas.microsoft.com/office/word/2010/wordml" xmlns:wpg="http://schemas.microsoft.com/office/word/2010/wordprocessingGroup" xmlns:wpi="http://schemas.microsoft.com/office/word/2010/wordprocessingInk" xmlns:wne="http://schemas.microsoft.com/office/word/2006/wordml" xmlns:wps="http://schemas.microsoft.com/office/word/2010/wordprocessingShape" mc:Ignorable="w14 wp14">
+<w:ftr xmlns:ve="http://schemas.openxmlformats.org/markup-compatibility/2006" xmlns:o="urn:schemas-microsoft-com:office:office" xmlns:r="http://schemas.openxmlformats.org/officeDocument/2006/relationships" xmlns:m="http://schemas.openxmlformats.org/officeDocument/2006/math" xmlns:v="urn:schemas-microsoft-com:vml" xmlns:wp="http://schemas.openxmlformats.org/drawingml/2006/wordprocessingDrawing" xmlns:w10="urn:schemas-microsoft-com:office:word" xmlns:w="http://schemas.openxmlformats.org/wordprocessingml/2006/main" xmlns:wne="http://schemas.microsoft.com/office/word/2006/wordml">
   <w:sdt>
     <w:sdtPr>
       <w:id w:val="1941101538"/>
@@ -4707,7 +4516,7 @@
           <w:rPr>
             <w:noProof/>
           </w:rPr>
-          <w:t>3</w:t>
+          <w:t>2</w:t>
         </w:r>
         <w:r>
           <w:rPr>
@@ -4728,8 +4537,8 @@
 </file>
 
 <file path=word/footnotes.xml><?xml version="1.0" encoding="utf-8"?>
-<w:footnotes xmlns:wpc="http://schemas.microsoft.com/office/word/2010/wordprocessingCanvas" xmlns:mc="http://schemas.openxmlformats.org/markup-compatibility/2006" xmlns:o="urn:schemas-microsoft-com:office:office" xmlns:r="http://schemas.openxmlformats.org/officeDocument/2006/relationships" xmlns:m="http://schemas.openxmlformats.org/officeDocument/2006/math" xmlns:v="urn:schemas-microsoft-com:vml" xmlns:wp14="http://schemas.microsoft.com/office/word/2010/wordprocessingDrawing" xmlns:wp="http://schemas.openxmlformats.org/drawingml/2006/wordprocessingDrawing" xmlns:w10="urn:schemas-microsoft-com:office:word" xmlns:w="http://schemas.openxmlformats.org/wordprocessingml/2006/main" xmlns:w14="http://schemas.microsoft.com/office/word/2010/wordml" xmlns:wpg="http://schemas.microsoft.com/office/word/2010/wordprocessingGroup" xmlns:wpi="http://schemas.microsoft.com/office/word/2010/wordprocessingInk" xmlns:wne="http://schemas.microsoft.com/office/word/2006/wordml" xmlns:wps="http://schemas.microsoft.com/office/word/2010/wordprocessingShape" mc:Ignorable="w14 wp14">
-  <w:footnote w:type="separator" w:id="-1">
+<w:footnotes xmlns:ve="http://schemas.openxmlformats.org/markup-compatibility/2006" xmlns:o="urn:schemas-microsoft-com:office:office" xmlns:r="http://schemas.openxmlformats.org/officeDocument/2006/relationships" xmlns:m="http://schemas.openxmlformats.org/officeDocument/2006/math" xmlns:v="urn:schemas-microsoft-com:vml" xmlns:wp="http://schemas.openxmlformats.org/drawingml/2006/wordprocessingDrawing" xmlns:w10="urn:schemas-microsoft-com:office:word" xmlns:w="http://schemas.openxmlformats.org/wordprocessingml/2006/main" xmlns:wne="http://schemas.microsoft.com/office/word/2006/wordml">
+  <w:footnote w:type="separator" w:id="0">
     <w:p>
       <w:pPr>
         <w:spacing w:after="0" w:line="240" w:lineRule="auto"/>
@@ -4739,7 +4548,7 @@
       </w:r>
     </w:p>
   </w:footnote>
-  <w:footnote w:type="continuationSeparator" w:id="0">
+  <w:footnote w:type="continuationSeparator" w:id="1">
     <w:p>
       <w:pPr>
         <w:spacing w:after="0" w:line="240" w:lineRule="auto"/>
@@ -4753,7 +4562,7 @@
 </file>
 
 <file path=word/numbering.xml><?xml version="1.0" encoding="utf-8"?>
-<w:numbering xmlns:wpc="http://schemas.microsoft.com/office/word/2010/wordprocessingCanvas" xmlns:mc="http://schemas.openxmlformats.org/markup-compatibility/2006" xmlns:o="urn:schemas-microsoft-com:office:office" xmlns:r="http://schemas.openxmlformats.org/officeDocument/2006/relationships" xmlns:m="http://schemas.openxmlformats.org/officeDocument/2006/math" xmlns:v="urn:schemas-microsoft-com:vml" xmlns:wp14="http://schemas.microsoft.com/office/word/2010/wordprocessingDrawing" xmlns:wp="http://schemas.openxmlformats.org/drawingml/2006/wordprocessingDrawing" xmlns:w10="urn:schemas-microsoft-com:office:word" xmlns:w="http://schemas.openxmlformats.org/wordprocessingml/2006/main" xmlns:w14="http://schemas.microsoft.com/office/word/2010/wordml" xmlns:wpg="http://schemas.microsoft.com/office/word/2010/wordprocessingGroup" xmlns:wpi="http://schemas.microsoft.com/office/word/2010/wordprocessingInk" xmlns:wne="http://schemas.microsoft.com/office/word/2006/wordml" xmlns:wps="http://schemas.microsoft.com/office/word/2010/wordprocessingShape" mc:Ignorable="w14 wp14">
+<w:numbering xmlns:ve="http://schemas.openxmlformats.org/markup-compatibility/2006" xmlns:o="urn:schemas-microsoft-com:office:office" xmlns:r="http://schemas.openxmlformats.org/officeDocument/2006/relationships" xmlns:m="http://schemas.openxmlformats.org/officeDocument/2006/math" xmlns:v="urn:schemas-microsoft-com:vml" xmlns:wp="http://schemas.openxmlformats.org/drawingml/2006/wordprocessingDrawing" xmlns:w10="urn:schemas-microsoft-com:office:word" xmlns:w="http://schemas.openxmlformats.org/wordprocessingml/2006/main" xmlns:wne="http://schemas.microsoft.com/office/word/2006/wordml">
   <w:abstractNum w:abstractNumId="0">
     <w:nsid w:val="59BC3A0A"/>
     <w:multiLevelType w:val="multilevel"/>
@@ -5064,7 +4873,7 @@
 </file>
 
 <file path=word/styles.xml><?xml version="1.0" encoding="utf-8"?>
-<w:styles xmlns:mc="http://schemas.openxmlformats.org/markup-compatibility/2006" xmlns:r="http://schemas.openxmlformats.org/officeDocument/2006/relationships" xmlns:w="http://schemas.openxmlformats.org/wordprocessingml/2006/main" xmlns:w14="http://schemas.microsoft.com/office/word/2010/wordml" mc:Ignorable="w14">
+<w:styles xmlns:r="http://schemas.openxmlformats.org/officeDocument/2006/relationships" xmlns:w="http://schemas.openxmlformats.org/wordprocessingml/2006/main">
   <w:docDefaults>
     <w:rPrDefault>
       <w:rPr>
@@ -5221,6 +5030,7 @@
   <w:style w:type="paragraph" w:default="1" w:styleId="Normal">
     <w:name w:val="Normal"/>
     <w:qFormat/>
+    <w:rsid w:val="009928A4"/>
     <w:pPr>
       <w:suppressAutoHyphens/>
       <w:spacing w:after="200"/>
@@ -5233,6 +5043,7 @@
   <w:style w:type="paragraph" w:styleId="Heading1">
     <w:name w:val="heading 1"/>
     <w:basedOn w:val="Heading"/>
+    <w:rsid w:val="009928A4"/>
     <w:pPr>
       <w:outlineLvl w:val="0"/>
     </w:pPr>
@@ -5243,6 +5054,7 @@
   <w:style w:type="paragraph" w:styleId="Heading2">
     <w:name w:val="heading 2"/>
     <w:basedOn w:val="Heading"/>
+    <w:rsid w:val="009928A4"/>
     <w:pPr>
       <w:outlineLvl w:val="1"/>
     </w:pPr>
@@ -5250,6 +5062,7 @@
   <w:style w:type="paragraph" w:styleId="Heading3">
     <w:name w:val="heading 3"/>
     <w:basedOn w:val="Heading"/>
+    <w:rsid w:val="009928A4"/>
     <w:pPr>
       <w:outlineLvl w:val="2"/>
     </w:pPr>
@@ -5257,6 +5070,7 @@
   <w:style w:type="paragraph" w:styleId="Heading4">
     <w:name w:val="heading 4"/>
     <w:basedOn w:val="Heading"/>
+    <w:rsid w:val="009928A4"/>
     <w:pPr>
       <w:outlineLvl w:val="3"/>
     </w:pPr>
@@ -5272,6 +5086,7 @@
     <w:uiPriority w:val="99"/>
     <w:semiHidden/>
     <w:unhideWhenUsed/>
+    <w:qFormat/>
     <w:tblPr>
       <w:tblInd w:w="0" w:type="dxa"/>
       <w:tblCellMar>
@@ -5303,66 +5118,77 @@
   </w:style>
   <w:style w:type="character" w:customStyle="1" w:styleId="ListLabel1">
     <w:name w:val="ListLabel 1"/>
+    <w:rsid w:val="009928A4"/>
     <w:rPr>
       <w:rFonts w:eastAsia="Calibri"/>
     </w:rPr>
   </w:style>
   <w:style w:type="character" w:customStyle="1" w:styleId="ListLabel2">
     <w:name w:val="ListLabel 2"/>
+    <w:rsid w:val="009928A4"/>
     <w:rPr>
       <w:rFonts w:cs="Courier New"/>
     </w:rPr>
   </w:style>
   <w:style w:type="character" w:customStyle="1" w:styleId="ListLabel3">
     <w:name w:val="ListLabel 3"/>
+    <w:rsid w:val="009928A4"/>
     <w:rPr>
       <w:rFonts w:cs="Calibri"/>
     </w:rPr>
   </w:style>
   <w:style w:type="character" w:customStyle="1" w:styleId="ListLabel4">
     <w:name w:val="ListLabel 4"/>
+    <w:rsid w:val="009928A4"/>
     <w:rPr>
       <w:rFonts w:cs="Courier New"/>
     </w:rPr>
   </w:style>
   <w:style w:type="character" w:customStyle="1" w:styleId="ListLabel5">
     <w:name w:val="ListLabel 5"/>
+    <w:rsid w:val="009928A4"/>
     <w:rPr>
       <w:rFonts w:cs="Wingdings"/>
     </w:rPr>
   </w:style>
   <w:style w:type="character" w:customStyle="1" w:styleId="ListLabel6">
     <w:name w:val="ListLabel 6"/>
+    <w:rsid w:val="009928A4"/>
     <w:rPr>
       <w:rFonts w:cs="Symbol"/>
     </w:rPr>
   </w:style>
   <w:style w:type="character" w:customStyle="1" w:styleId="Bullets">
     <w:name w:val="Bullets"/>
+    <w:rsid w:val="009928A4"/>
     <w:rPr>
       <w:rFonts w:ascii="OpenSymbol" w:eastAsia="OpenSymbol" w:hAnsi="OpenSymbol" w:cs="OpenSymbol"/>
     </w:rPr>
   </w:style>
   <w:style w:type="character" w:customStyle="1" w:styleId="ListLabel7">
     <w:name w:val="ListLabel 7"/>
+    <w:rsid w:val="009928A4"/>
     <w:rPr>
       <w:rFonts w:cs="Calibri"/>
     </w:rPr>
   </w:style>
   <w:style w:type="character" w:customStyle="1" w:styleId="ListLabel8">
     <w:name w:val="ListLabel 8"/>
+    <w:rsid w:val="009928A4"/>
     <w:rPr>
       <w:rFonts w:cs="Courier New"/>
     </w:rPr>
   </w:style>
   <w:style w:type="character" w:customStyle="1" w:styleId="ListLabel9">
     <w:name w:val="ListLabel 9"/>
+    <w:rsid w:val="009928A4"/>
     <w:rPr>
       <w:rFonts w:cs="Wingdings"/>
     </w:rPr>
   </w:style>
   <w:style w:type="character" w:customStyle="1" w:styleId="ListLabel10">
     <w:name w:val="ListLabel 10"/>
+    <w:rsid w:val="009928A4"/>
     <w:rPr>
       <w:rFonts w:cs="Symbol"/>
       <w:sz w:val="22"/>
@@ -5370,18 +5196,21 @@
   </w:style>
   <w:style w:type="character" w:customStyle="1" w:styleId="WW8Num1z0">
     <w:name w:val="WW8Num1z0"/>
+    <w:rsid w:val="009928A4"/>
     <w:rPr>
       <w:rFonts w:ascii="Symbol" w:hAnsi="Symbol" w:cs="Symbol"/>
     </w:rPr>
   </w:style>
   <w:style w:type="character" w:customStyle="1" w:styleId="WW8Num1z1">
     <w:name w:val="WW8Num1z1"/>
+    <w:rsid w:val="009928A4"/>
     <w:rPr>
       <w:rFonts w:ascii="Courier New" w:hAnsi="Courier New" w:cs="Courier New"/>
     </w:rPr>
   </w:style>
   <w:style w:type="character" w:customStyle="1" w:styleId="WW8Num1z2">
     <w:name w:val="WW8Num1z2"/>
+    <w:rsid w:val="009928A4"/>
     <w:rPr>
       <w:rFonts w:ascii="Wingdings" w:hAnsi="Wingdings" w:cs="Wingdings"/>
     </w:rPr>
@@ -5390,6 +5219,7 @@
     <w:name w:val="Heading"/>
     <w:basedOn w:val="Normal"/>
     <w:next w:val="TextBody"/>
+    <w:rsid w:val="009928A4"/>
     <w:pPr>
       <w:keepNext/>
       <w:spacing w:before="240" w:after="120"/>
@@ -5403,6 +5233,7 @@
   <w:style w:type="paragraph" w:customStyle="1" w:styleId="TextBody">
     <w:name w:val="Text Body"/>
     <w:basedOn w:val="Normal"/>
+    <w:rsid w:val="009928A4"/>
     <w:pPr>
       <w:spacing w:after="140" w:line="288" w:lineRule="auto"/>
     </w:pPr>
@@ -5410,6 +5241,7 @@
   <w:style w:type="paragraph" w:styleId="List">
     <w:name w:val="List"/>
     <w:basedOn w:val="TextBody"/>
+    <w:rsid w:val="009928A4"/>
     <w:rPr>
       <w:rFonts w:cs="Mangal"/>
     </w:rPr>
@@ -5417,6 +5249,7 @@
   <w:style w:type="paragraph" w:styleId="Caption">
     <w:name w:val="caption"/>
     <w:basedOn w:val="Normal"/>
+    <w:rsid w:val="009928A4"/>
     <w:pPr>
       <w:suppressLineNumbers/>
       <w:spacing w:before="120" w:after="120"/>
@@ -5432,6 +5265,7 @@
   <w:style w:type="paragraph" w:customStyle="1" w:styleId="Index">
     <w:name w:val="Index"/>
     <w:basedOn w:val="Normal"/>
+    <w:rsid w:val="009928A4"/>
     <w:pPr>
       <w:suppressLineNumbers/>
     </w:pPr>
@@ -5470,39 +5304,48 @@
   <w:style w:type="paragraph" w:styleId="Header">
     <w:name w:val="header"/>
     <w:basedOn w:val="Normal"/>
+    <w:rsid w:val="009928A4"/>
   </w:style>
   <w:style w:type="paragraph" w:styleId="Footer">
     <w:name w:val="footer"/>
     <w:basedOn w:val="Normal"/>
     <w:link w:val="FooterChar"/>
     <w:uiPriority w:val="99"/>
+    <w:rsid w:val="009928A4"/>
   </w:style>
   <w:style w:type="paragraph" w:customStyle="1" w:styleId="Quotations">
     <w:name w:val="Quotations"/>
     <w:basedOn w:val="Normal"/>
+    <w:rsid w:val="009928A4"/>
   </w:style>
   <w:style w:type="paragraph" w:styleId="Title">
     <w:name w:val="Title"/>
     <w:basedOn w:val="Heading"/>
+    <w:rsid w:val="009928A4"/>
   </w:style>
   <w:style w:type="paragraph" w:styleId="Subtitle">
     <w:name w:val="Subtitle"/>
     <w:basedOn w:val="Heading"/>
+    <w:rsid w:val="009928A4"/>
   </w:style>
   <w:style w:type="paragraph" w:customStyle="1" w:styleId="HorizontalLine">
     <w:name w:val="Horizontal Line"/>
     <w:basedOn w:val="Normal"/>
+    <w:rsid w:val="009928A4"/>
   </w:style>
   <w:style w:type="paragraph" w:customStyle="1" w:styleId="TableContents">
     <w:name w:val="Table Contents"/>
     <w:basedOn w:val="Normal"/>
+    <w:rsid w:val="009928A4"/>
   </w:style>
   <w:style w:type="paragraph" w:customStyle="1" w:styleId="Contents1">
     <w:name w:val="Contents 1"/>
     <w:basedOn w:val="Index"/>
+    <w:rsid w:val="009928A4"/>
   </w:style>
   <w:style w:type="numbering" w:customStyle="1" w:styleId="WW8Num1">
     <w:name w:val="WW8Num1"/>
+    <w:rsid w:val="009928A4"/>
   </w:style>
   <w:style w:type="table" w:styleId="TableGrid">
     <w:name w:val="Table Grid"/>

</xml_diff>